<commit_message>
update report and R
</commit_message>
<xml_diff>
--- a/TS_ Report.docx
+++ b/TS_ Report.docx
@@ -2,6 +2,18 @@
 <file path=word/document.xml><?xml version="1.0" encoding="utf-8"?>
 <w:document xmlns:wpc="http://schemas.microsoft.com/office/word/2010/wordprocessingCanvas" xmlns:cx="http://schemas.microsoft.com/office/drawing/2014/chartex" xmlns:cx1="http://schemas.microsoft.com/office/drawing/2015/9/8/chartex" xmlns:cx2="http://schemas.microsoft.com/office/drawing/2015/10/21/chartex" xmlns:cx3="http://schemas.microsoft.com/office/drawing/2016/5/9/chartex" xmlns:cx4="http://schemas.microsoft.com/office/drawing/2016/5/10/chartex" xmlns:cx5="http://schemas.microsoft.com/office/drawing/2016/5/11/chartex" xmlns:cx6="http://schemas.microsoft.com/office/drawing/2016/5/12/chartex" xmlns:cx7="http://schemas.microsoft.com/office/drawing/2016/5/13/chartex" xmlns:cx8="http://schemas.microsoft.com/office/drawing/2016/5/14/chartex" xmlns:mc="http://schemas.openxmlformats.org/markup-compatibility/2006" xmlns:aink="http://schemas.microsoft.com/office/drawing/2016/ink" xmlns:am3d="http://schemas.microsoft.com/office/drawing/2017/model3d" xmlns:o="urn:schemas-microsoft-com:office:office" xmlns:oel="http://schemas.microsoft.com/office/2019/extlst" xmlns:r="http://schemas.openxmlformats.org/officeDocument/2006/relationships" xmlns:m="http://schemas.openxmlformats.org/officeDocument/2006/math" xmlns:v="urn:schemas-microsoft-com:vml" xmlns:wp14="http://schemas.microsoft.com/office/word/2010/wordprocessingDrawing" xmlns:wp="http://schemas.openxmlformats.org/drawingml/2006/wordprocessingDrawing" xmlns:w10="urn:schemas-microsoft-com:office:word" xmlns:w="http://schemas.openxmlformats.org/wordprocessingml/2006/main" xmlns:w14="http://schemas.microsoft.com/office/word/2010/wordml" xmlns:w15="http://schemas.microsoft.com/office/word/2012/wordml" xmlns:w16cex="http://schemas.microsoft.com/office/word/2018/wordml/cex" xmlns:w16cid="http://schemas.microsoft.com/office/word/2016/wordml/cid" xmlns:w16="http://schemas.microsoft.com/office/word/2018/wordml" xmlns:w16sdtdh="http://schemas.microsoft.com/office/word/2020/wordml/sdtdatahash" xmlns:w16se="http://schemas.microsoft.com/office/word/2015/wordml/symex" xmlns:wpg="http://schemas.microsoft.com/office/word/2010/wordprocessingGroup" xmlns:wpi="http://schemas.microsoft.com/office/word/2010/wordprocessingInk" xmlns:wne="http://schemas.microsoft.com/office/word/2006/wordml" xmlns:wps="http://schemas.microsoft.com/office/word/2010/wordprocessingShape" mc:Ignorable="w14 w15 w16se w16cid w16 w16cex w16sdtdh wp14">
   <w:body>
+    <w:p>
+      <w:pPr>
+        <w:spacing w:line="276" w:lineRule="auto"/>
+        <w:jc w:val="both"/>
+      </w:pPr>
+    </w:p>
+    <w:p>
+      <w:pPr>
+        <w:spacing w:line="276" w:lineRule="auto"/>
+        <w:jc w:val="both"/>
+      </w:pPr>
+    </w:p>
     <w:p>
       <w:pPr>
         <w:spacing w:line="276" w:lineRule="auto"/>
@@ -177,7 +189,29 @@
           <w:szCs w:val="48"/>
           <w:lang w:val="pt-PT"/>
         </w:rPr>
-        <w:t xml:space="preserve">do Preço do Ouro </w:t>
+        <w:t xml:space="preserve">do Preço </w:t>
+      </w:r>
+      <w:r>
+        <w:rPr>
+          <w:rFonts w:ascii="Garamond" w:eastAsia="Garamond" w:hAnsi="Garamond" w:cs="Garamond"/>
+          <w:b/>
+          <w:bCs/>
+          <w:sz w:val="48"/>
+          <w:szCs w:val="48"/>
+          <w:lang w:val="pt-PT"/>
+        </w:rPr>
+        <w:t xml:space="preserve">diário </w:t>
+      </w:r>
+      <w:r>
+        <w:rPr>
+          <w:rFonts w:ascii="Garamond" w:eastAsia="Garamond" w:hAnsi="Garamond" w:cs="Garamond"/>
+          <w:b/>
+          <w:bCs/>
+          <w:sz w:val="48"/>
+          <w:szCs w:val="48"/>
+          <w:lang w:val="pt-PT"/>
+        </w:rPr>
+        <w:t xml:space="preserve">do Ouro </w:t>
       </w:r>
     </w:p>
     <w:p>
@@ -419,13 +453,14 @@
           <w:r>
             <w:fldChar w:fldCharType="separate"/>
           </w:r>
-          <w:hyperlink w:anchor="_Toc107068601" w:history="1">
+          <w:hyperlink w:anchor="_Toc107098963" w:history="1">
             <w:r>
               <w:rPr>
                 <w:rStyle w:val="Hiperligao"/>
                 <w:noProof/>
+                <w:lang w:val="pt-PT"/>
               </w:rPr>
-              <w:t>Introduction</w:t>
+              <w:t>Introdução</w:t>
             </w:r>
             <w:r>
               <w:rPr>
@@ -446,7 +481,7 @@
                 <w:noProof/>
                 <w:webHidden/>
               </w:rPr>
-              <w:instrText xml:space="preserve"> PAGEREF _Toc107068601 \h </w:instrText>
+              <w:instrText xml:space="preserve"> PAGEREF _Toc107098963 \h </w:instrText>
             </w:r>
             <w:r>
               <w:rPr>
@@ -489,13 +524,14 @@
               <w:lang w:val="pt-PT" w:eastAsia="pt-PT"/>
             </w:rPr>
           </w:pPr>
-          <w:hyperlink w:anchor="_Toc107068602" w:history="1">
+          <w:hyperlink w:anchor="_Toc107098964" w:history="1">
             <w:r>
               <w:rPr>
                 <w:rStyle w:val="Hiperligao"/>
                 <w:noProof/>
+                <w:lang w:val="pt-PT"/>
               </w:rPr>
-              <w:t>Data and exploratory analysis</w:t>
+              <w:t>Dados e análise exploratória</w:t>
             </w:r>
             <w:r>
               <w:rPr>
@@ -516,7 +552,7 @@
                 <w:noProof/>
                 <w:webHidden/>
               </w:rPr>
-              <w:instrText xml:space="preserve"> PAGEREF _Toc107068602 \h </w:instrText>
+              <w:instrText xml:space="preserve"> PAGEREF _Toc107098964 \h </w:instrText>
             </w:r>
             <w:r>
               <w:rPr>
@@ -536,7 +572,7 @@
                 <w:noProof/>
                 <w:webHidden/>
               </w:rPr>
-              <w:t>4</w:t>
+              <w:t>3</w:t>
             </w:r>
             <w:r>
               <w:rPr>
@@ -554,16 +590,20 @@
               <w:tab w:val="right" w:leader="dot" w:pos="9350"/>
             </w:tabs>
             <w:rPr>
+              <w:rFonts w:eastAsiaTheme="minorEastAsia"/>
               <w:noProof/>
+              <w:lang w:val="pt-PT" w:eastAsia="pt-PT"/>
             </w:rPr>
           </w:pPr>
-          <w:hyperlink w:anchor="_Toc107068603" w:history="1">
+          <w:hyperlink w:anchor="_Toc107098965" w:history="1">
             <w:r>
               <w:rPr>
                 <w:rStyle w:val="Hiperligao"/>
                 <w:rFonts w:eastAsia="Garamond"/>
+                <w:i/>
+                <w:iCs/>
                 <w:noProof/>
-                <w:lang w:val="en-IN"/>
+                <w:lang w:val="pt-PT"/>
               </w:rPr>
               <w:t>Dataset</w:t>
             </w:r>
@@ -586,7 +626,7 @@
                 <w:noProof/>
                 <w:webHidden/>
               </w:rPr>
-              <w:instrText xml:space="preserve"> PAGEREF _Toc107068603 \h </w:instrText>
+              <w:instrText xml:space="preserve"> PAGEREF _Toc107098965 \h </w:instrText>
             </w:r>
             <w:r>
               <w:rPr>
@@ -606,7 +646,7 @@
                 <w:noProof/>
                 <w:webHidden/>
               </w:rPr>
-              <w:t>4</w:t>
+              <w:t>3</w:t>
             </w:r>
             <w:r>
               <w:rPr>
@@ -624,18 +664,19 @@
               <w:tab w:val="right" w:leader="dot" w:pos="9350"/>
             </w:tabs>
             <w:rPr>
+              <w:rFonts w:eastAsiaTheme="minorEastAsia"/>
               <w:noProof/>
+              <w:lang w:val="pt-PT" w:eastAsia="pt-PT"/>
             </w:rPr>
           </w:pPr>
-          <w:hyperlink w:anchor="_Toc107068604" w:history="1">
+          <w:hyperlink w:anchor="_Toc107098966" w:history="1">
             <w:r>
               <w:rPr>
                 <w:rStyle w:val="Hiperligao"/>
-                <w:rFonts w:eastAsia="Garamond"/>
                 <w:noProof/>
-                <w:lang w:val="en-IN"/>
+                <w:lang w:val="pt-PT"/>
               </w:rPr>
-              <w:t>Exploração de Dados</w:t>
+              <w:t>Exploração dos dados</w:t>
             </w:r>
             <w:r>
               <w:rPr>
@@ -656,7 +697,7 @@
                 <w:noProof/>
                 <w:webHidden/>
               </w:rPr>
-              <w:instrText xml:space="preserve"> PAGEREF _Toc107068604 \h </w:instrText>
+              <w:instrText xml:space="preserve"> PAGEREF _Toc107098966 \h </w:instrText>
             </w:r>
             <w:r>
               <w:rPr>
@@ -676,7 +717,7 @@
                 <w:noProof/>
                 <w:webHidden/>
               </w:rPr>
-              <w:t>4</w:t>
+              <w:t>3</w:t>
             </w:r>
             <w:r>
               <w:rPr>
@@ -699,13 +740,13 @@
               <w:lang w:val="pt-PT" w:eastAsia="pt-PT"/>
             </w:rPr>
           </w:pPr>
-          <w:hyperlink w:anchor="_Toc107068605" w:history="1">
+          <w:hyperlink w:anchor="_Toc107098967" w:history="1">
             <w:r>
               <w:rPr>
                 <w:rStyle w:val="Hiperligao"/>
                 <w:noProof/>
               </w:rPr>
-              <w:t>Model proposals</w:t>
+              <w:t>Modelos ARIMA/SARIMA</w:t>
             </w:r>
             <w:r>
               <w:rPr>
@@ -726,217 +767,7 @@
                 <w:noProof/>
                 <w:webHidden/>
               </w:rPr>
-              <w:instrText xml:space="preserve"> PAGEREF _Toc107068605 \h </w:instrText>
-            </w:r>
-            <w:r>
-              <w:rPr>
-                <w:noProof/>
-                <w:webHidden/>
-              </w:rPr>
-            </w:r>
-            <w:r>
-              <w:rPr>
-                <w:noProof/>
-                <w:webHidden/>
-              </w:rPr>
-              <w:fldChar w:fldCharType="separate"/>
-            </w:r>
-            <w:r>
-              <w:rPr>
-                <w:noProof/>
-                <w:webHidden/>
-              </w:rPr>
-              <w:t>5</w:t>
-            </w:r>
-            <w:r>
-              <w:rPr>
-                <w:noProof/>
-                <w:webHidden/>
-              </w:rPr>
-              <w:fldChar w:fldCharType="end"/>
-            </w:r>
-          </w:hyperlink>
-        </w:p>
-        <w:p>
-          <w:pPr>
-            <w:pStyle w:val="ndice1"/>
-            <w:tabs>
-              <w:tab w:val="right" w:leader="dot" w:pos="9350"/>
-            </w:tabs>
-            <w:rPr>
-              <w:rFonts w:eastAsiaTheme="minorEastAsia"/>
-              <w:noProof/>
-              <w:lang w:val="pt-PT" w:eastAsia="pt-PT"/>
-            </w:rPr>
-          </w:pPr>
-          <w:hyperlink w:anchor="_Toc107068606" w:history="1">
-            <w:r>
-              <w:rPr>
-                <w:rStyle w:val="Hiperligao"/>
-                <w:noProof/>
-              </w:rPr>
-              <w:t>Forecasting</w:t>
-            </w:r>
-            <w:r>
-              <w:rPr>
-                <w:noProof/>
-                <w:webHidden/>
-              </w:rPr>
-              <w:tab/>
-            </w:r>
-            <w:r>
-              <w:rPr>
-                <w:noProof/>
-                <w:webHidden/>
-              </w:rPr>
-              <w:fldChar w:fldCharType="begin"/>
-            </w:r>
-            <w:r>
-              <w:rPr>
-                <w:noProof/>
-                <w:webHidden/>
-              </w:rPr>
-              <w:instrText xml:space="preserve"> PAGEREF _Toc107068606 \h </w:instrText>
-            </w:r>
-            <w:r>
-              <w:rPr>
-                <w:noProof/>
-                <w:webHidden/>
-              </w:rPr>
-            </w:r>
-            <w:r>
-              <w:rPr>
-                <w:noProof/>
-                <w:webHidden/>
-              </w:rPr>
-              <w:fldChar w:fldCharType="separate"/>
-            </w:r>
-            <w:r>
-              <w:rPr>
-                <w:noProof/>
-                <w:webHidden/>
-              </w:rPr>
-              <w:t>6</w:t>
-            </w:r>
-            <w:r>
-              <w:rPr>
-                <w:noProof/>
-                <w:webHidden/>
-              </w:rPr>
-              <w:fldChar w:fldCharType="end"/>
-            </w:r>
-          </w:hyperlink>
-        </w:p>
-        <w:p>
-          <w:pPr>
-            <w:pStyle w:val="ndice1"/>
-            <w:tabs>
-              <w:tab w:val="right" w:leader="dot" w:pos="9350"/>
-            </w:tabs>
-            <w:rPr>
-              <w:rFonts w:eastAsiaTheme="minorEastAsia"/>
-              <w:noProof/>
-              <w:lang w:val="pt-PT" w:eastAsia="pt-PT"/>
-            </w:rPr>
-          </w:pPr>
-          <w:hyperlink w:anchor="_Toc107068607" w:history="1">
-            <w:r>
-              <w:rPr>
-                <w:rStyle w:val="Hiperligao"/>
-                <w:noProof/>
-              </w:rPr>
-              <w:t>Results discussion/Conclusions</w:t>
-            </w:r>
-            <w:r>
-              <w:rPr>
-                <w:noProof/>
-                <w:webHidden/>
-              </w:rPr>
-              <w:tab/>
-            </w:r>
-            <w:r>
-              <w:rPr>
-                <w:noProof/>
-                <w:webHidden/>
-              </w:rPr>
-              <w:fldChar w:fldCharType="begin"/>
-            </w:r>
-            <w:r>
-              <w:rPr>
-                <w:noProof/>
-                <w:webHidden/>
-              </w:rPr>
-              <w:instrText xml:space="preserve"> PAGEREF _Toc107068607 \h </w:instrText>
-            </w:r>
-            <w:r>
-              <w:rPr>
-                <w:noProof/>
-                <w:webHidden/>
-              </w:rPr>
-            </w:r>
-            <w:r>
-              <w:rPr>
-                <w:noProof/>
-                <w:webHidden/>
-              </w:rPr>
-              <w:fldChar w:fldCharType="separate"/>
-            </w:r>
-            <w:r>
-              <w:rPr>
-                <w:noProof/>
-                <w:webHidden/>
-              </w:rPr>
-              <w:t>7</w:t>
-            </w:r>
-            <w:r>
-              <w:rPr>
-                <w:noProof/>
-                <w:webHidden/>
-              </w:rPr>
-              <w:fldChar w:fldCharType="end"/>
-            </w:r>
-          </w:hyperlink>
-        </w:p>
-        <w:p>
-          <w:pPr>
-            <w:pStyle w:val="ndice1"/>
-            <w:tabs>
-              <w:tab w:val="right" w:leader="dot" w:pos="9350"/>
-            </w:tabs>
-            <w:rPr>
-              <w:rFonts w:eastAsiaTheme="minorEastAsia"/>
-              <w:noProof/>
-              <w:lang w:val="pt-PT" w:eastAsia="pt-PT"/>
-            </w:rPr>
-          </w:pPr>
-          <w:hyperlink w:anchor="_Toc107068608" w:history="1">
-            <w:r>
-              <w:rPr>
-                <w:rStyle w:val="Hiperligao"/>
-                <w:noProof/>
-              </w:rPr>
-              <w:t>References</w:t>
-            </w:r>
-            <w:r>
-              <w:rPr>
-                <w:noProof/>
-                <w:webHidden/>
-              </w:rPr>
-              <w:tab/>
-            </w:r>
-            <w:r>
-              <w:rPr>
-                <w:noProof/>
-                <w:webHidden/>
-              </w:rPr>
-              <w:fldChar w:fldCharType="begin"/>
-            </w:r>
-            <w:r>
-              <w:rPr>
-                <w:noProof/>
-                <w:webHidden/>
-              </w:rPr>
-              <w:instrText xml:space="preserve"> PAGEREF _Toc107068608 \h </w:instrText>
+              <w:instrText xml:space="preserve"> PAGEREF _Toc107098967 \h </w:instrText>
             </w:r>
             <w:r>
               <w:rPr>
@@ -968,6 +799,216 @@
           </w:hyperlink>
         </w:p>
         <w:p>
+          <w:pPr>
+            <w:pStyle w:val="ndice1"/>
+            <w:tabs>
+              <w:tab w:val="right" w:leader="dot" w:pos="9350"/>
+            </w:tabs>
+            <w:rPr>
+              <w:rFonts w:eastAsiaTheme="minorEastAsia"/>
+              <w:noProof/>
+              <w:lang w:val="pt-PT" w:eastAsia="pt-PT"/>
+            </w:rPr>
+          </w:pPr>
+          <w:hyperlink w:anchor="_Toc107098968" w:history="1">
+            <w:r>
+              <w:rPr>
+                <w:rStyle w:val="Hiperligao"/>
+                <w:noProof/>
+              </w:rPr>
+              <w:t>Previsões</w:t>
+            </w:r>
+            <w:r>
+              <w:rPr>
+                <w:noProof/>
+                <w:webHidden/>
+              </w:rPr>
+              <w:tab/>
+            </w:r>
+            <w:r>
+              <w:rPr>
+                <w:noProof/>
+                <w:webHidden/>
+              </w:rPr>
+              <w:fldChar w:fldCharType="begin"/>
+            </w:r>
+            <w:r>
+              <w:rPr>
+                <w:noProof/>
+                <w:webHidden/>
+              </w:rPr>
+              <w:instrText xml:space="preserve"> PAGEREF _Toc107098968 \h </w:instrText>
+            </w:r>
+            <w:r>
+              <w:rPr>
+                <w:noProof/>
+                <w:webHidden/>
+              </w:rPr>
+            </w:r>
+            <w:r>
+              <w:rPr>
+                <w:noProof/>
+                <w:webHidden/>
+              </w:rPr>
+              <w:fldChar w:fldCharType="separate"/>
+            </w:r>
+            <w:r>
+              <w:rPr>
+                <w:noProof/>
+                <w:webHidden/>
+              </w:rPr>
+              <w:t>8</w:t>
+            </w:r>
+            <w:r>
+              <w:rPr>
+                <w:noProof/>
+                <w:webHidden/>
+              </w:rPr>
+              <w:fldChar w:fldCharType="end"/>
+            </w:r>
+          </w:hyperlink>
+        </w:p>
+        <w:p>
+          <w:pPr>
+            <w:pStyle w:val="ndice1"/>
+            <w:tabs>
+              <w:tab w:val="right" w:leader="dot" w:pos="9350"/>
+            </w:tabs>
+            <w:rPr>
+              <w:rFonts w:eastAsiaTheme="minorEastAsia"/>
+              <w:noProof/>
+              <w:lang w:val="pt-PT" w:eastAsia="pt-PT"/>
+            </w:rPr>
+          </w:pPr>
+          <w:hyperlink w:anchor="_Toc107098969" w:history="1">
+            <w:r>
+              <w:rPr>
+                <w:rStyle w:val="Hiperligao"/>
+                <w:noProof/>
+              </w:rPr>
+              <w:t>Discussão de Resultados/Conclusões</w:t>
+            </w:r>
+            <w:r>
+              <w:rPr>
+                <w:noProof/>
+                <w:webHidden/>
+              </w:rPr>
+              <w:tab/>
+            </w:r>
+            <w:r>
+              <w:rPr>
+                <w:noProof/>
+                <w:webHidden/>
+              </w:rPr>
+              <w:fldChar w:fldCharType="begin"/>
+            </w:r>
+            <w:r>
+              <w:rPr>
+                <w:noProof/>
+                <w:webHidden/>
+              </w:rPr>
+              <w:instrText xml:space="preserve"> PAGEREF _Toc107098969 \h </w:instrText>
+            </w:r>
+            <w:r>
+              <w:rPr>
+                <w:noProof/>
+                <w:webHidden/>
+              </w:rPr>
+            </w:r>
+            <w:r>
+              <w:rPr>
+                <w:noProof/>
+                <w:webHidden/>
+              </w:rPr>
+              <w:fldChar w:fldCharType="separate"/>
+            </w:r>
+            <w:r>
+              <w:rPr>
+                <w:noProof/>
+                <w:webHidden/>
+              </w:rPr>
+              <w:t>8</w:t>
+            </w:r>
+            <w:r>
+              <w:rPr>
+                <w:noProof/>
+                <w:webHidden/>
+              </w:rPr>
+              <w:fldChar w:fldCharType="end"/>
+            </w:r>
+          </w:hyperlink>
+        </w:p>
+        <w:p>
+          <w:pPr>
+            <w:pStyle w:val="ndice1"/>
+            <w:tabs>
+              <w:tab w:val="right" w:leader="dot" w:pos="9350"/>
+            </w:tabs>
+            <w:rPr>
+              <w:rFonts w:eastAsiaTheme="minorEastAsia"/>
+              <w:noProof/>
+              <w:lang w:val="pt-PT" w:eastAsia="pt-PT"/>
+            </w:rPr>
+          </w:pPr>
+          <w:hyperlink w:anchor="_Toc107098970" w:history="1">
+            <w:r>
+              <w:rPr>
+                <w:rStyle w:val="Hiperligao"/>
+                <w:noProof/>
+              </w:rPr>
+              <w:t>Bibliografia</w:t>
+            </w:r>
+            <w:r>
+              <w:rPr>
+                <w:noProof/>
+                <w:webHidden/>
+              </w:rPr>
+              <w:tab/>
+            </w:r>
+            <w:r>
+              <w:rPr>
+                <w:noProof/>
+                <w:webHidden/>
+              </w:rPr>
+              <w:fldChar w:fldCharType="begin"/>
+            </w:r>
+            <w:r>
+              <w:rPr>
+                <w:noProof/>
+                <w:webHidden/>
+              </w:rPr>
+              <w:instrText xml:space="preserve"> PAGEREF _Toc107098970 \h </w:instrText>
+            </w:r>
+            <w:r>
+              <w:rPr>
+                <w:noProof/>
+                <w:webHidden/>
+              </w:rPr>
+            </w:r>
+            <w:r>
+              <w:rPr>
+                <w:noProof/>
+                <w:webHidden/>
+              </w:rPr>
+              <w:fldChar w:fldCharType="separate"/>
+            </w:r>
+            <w:r>
+              <w:rPr>
+                <w:noProof/>
+                <w:webHidden/>
+              </w:rPr>
+              <w:t>9</w:t>
+            </w:r>
+            <w:r>
+              <w:rPr>
+                <w:noProof/>
+                <w:webHidden/>
+              </w:rPr>
+              <w:fldChar w:fldCharType="end"/>
+            </w:r>
+          </w:hyperlink>
+        </w:p>
+        <w:p>
           <w:r>
             <w:rPr>
               <w:b/>
@@ -994,8 +1035,6 @@
           <w:rFonts w:ascii="Garamond" w:eastAsia="Garamond" w:hAnsi="Garamond" w:cs="Garamond"/>
           <w:b/>
           <w:bCs/>
-          <w:sz w:val="32"/>
-          <w:szCs w:val="32"/>
           <w:lang w:val="en-IN"/>
         </w:rPr>
       </w:pPr>
@@ -1011,13 +1050,680 @@
     </w:p>
     <w:p>
       <w:pPr>
+        <w:pStyle w:val="Cabealhodondice"/>
+        <w:rPr>
+          <w:color w:val="auto"/>
+        </w:rPr>
+      </w:pPr>
+      <w:r>
+        <w:rPr>
+          <w:color w:val="auto"/>
+        </w:rPr>
+        <w:lastRenderedPageBreak/>
+        <w:t>Índice</w:t>
+      </w:r>
+      <w:r>
+        <w:rPr>
+          <w:color w:val="auto"/>
+        </w:rPr>
+        <w:t xml:space="preserve"> de Figuras</w:t>
+      </w:r>
+    </w:p>
+    <w:p>
+      <w:pPr>
+        <w:pStyle w:val="ndicedeilustraes"/>
+        <w:tabs>
+          <w:tab w:val="right" w:leader="dot" w:pos="9350"/>
+        </w:tabs>
+        <w:rPr>
+          <w:rFonts w:eastAsiaTheme="minorEastAsia"/>
+          <w:noProof/>
+          <w:lang w:val="pt-PT" w:eastAsia="pt-PT"/>
+        </w:rPr>
+      </w:pPr>
+      <w:r>
+        <w:rPr>
+          <w:rFonts w:ascii="Garamond" w:eastAsia="Garamond" w:hAnsi="Garamond" w:cs="Garamond"/>
+          <w:b/>
+          <w:bCs/>
+          <w:lang w:val="en-IN"/>
+        </w:rPr>
+        <w:fldChar w:fldCharType="begin"/>
+      </w:r>
+      <w:r>
+        <w:rPr>
+          <w:rFonts w:ascii="Garamond" w:eastAsia="Garamond" w:hAnsi="Garamond" w:cs="Garamond"/>
+          <w:b/>
+          <w:bCs/>
+          <w:lang w:val="en-IN"/>
+        </w:rPr>
+        <w:instrText xml:space="preserve"> TOC \h \z \c "Figura" </w:instrText>
+      </w:r>
+      <w:r>
+        <w:rPr>
+          <w:rFonts w:ascii="Garamond" w:eastAsia="Garamond" w:hAnsi="Garamond" w:cs="Garamond"/>
+          <w:b/>
+          <w:bCs/>
+          <w:lang w:val="en-IN"/>
+        </w:rPr>
+        <w:fldChar w:fldCharType="separate"/>
+      </w:r>
+      <w:hyperlink w:anchor="_Toc107098947" w:history="1">
+        <w:r>
+          <w:rPr>
+            <w:rStyle w:val="Hiperligao"/>
+            <w:noProof/>
+          </w:rPr>
+          <w:t>Figura 1 - QQPlot para Preço dário do Ouro</w:t>
+        </w:r>
+        <w:r>
+          <w:rPr>
+            <w:noProof/>
+            <w:webHidden/>
+          </w:rPr>
+          <w:tab/>
+        </w:r>
+        <w:r>
+          <w:rPr>
+            <w:noProof/>
+            <w:webHidden/>
+          </w:rPr>
+          <w:fldChar w:fldCharType="begin"/>
+        </w:r>
+        <w:r>
+          <w:rPr>
+            <w:noProof/>
+            <w:webHidden/>
+          </w:rPr>
+          <w:instrText xml:space="preserve"> PAGEREF _Toc107098947 \h </w:instrText>
+        </w:r>
+        <w:r>
+          <w:rPr>
+            <w:noProof/>
+            <w:webHidden/>
+          </w:rPr>
+        </w:r>
+        <w:r>
+          <w:rPr>
+            <w:noProof/>
+            <w:webHidden/>
+          </w:rPr>
+          <w:fldChar w:fldCharType="separate"/>
+        </w:r>
+        <w:r>
+          <w:rPr>
+            <w:noProof/>
+            <w:webHidden/>
+          </w:rPr>
+          <w:t>4</w:t>
+        </w:r>
+        <w:r>
+          <w:rPr>
+            <w:noProof/>
+            <w:webHidden/>
+          </w:rPr>
+          <w:fldChar w:fldCharType="end"/>
+        </w:r>
+      </w:hyperlink>
+    </w:p>
+    <w:p>
+      <w:pPr>
+        <w:pStyle w:val="ndicedeilustraes"/>
+        <w:tabs>
+          <w:tab w:val="right" w:leader="dot" w:pos="9350"/>
+        </w:tabs>
+        <w:rPr>
+          <w:rFonts w:eastAsiaTheme="minorEastAsia"/>
+          <w:noProof/>
+          <w:lang w:val="pt-PT" w:eastAsia="pt-PT"/>
+        </w:rPr>
+      </w:pPr>
+      <w:hyperlink w:anchor="_Toc107098948" w:history="1">
+        <w:r>
+          <w:rPr>
+            <w:rStyle w:val="Hiperligao"/>
+            <w:noProof/>
+          </w:rPr>
+          <w:t>Figura 2 - Histograma para Preço diário do Ouro</w:t>
+        </w:r>
+        <w:r>
+          <w:rPr>
+            <w:noProof/>
+            <w:webHidden/>
+          </w:rPr>
+          <w:tab/>
+        </w:r>
+        <w:r>
+          <w:rPr>
+            <w:noProof/>
+            <w:webHidden/>
+          </w:rPr>
+          <w:fldChar w:fldCharType="begin"/>
+        </w:r>
+        <w:r>
+          <w:rPr>
+            <w:noProof/>
+            <w:webHidden/>
+          </w:rPr>
+          <w:instrText xml:space="preserve"> PAGEREF _Toc107098948 \h </w:instrText>
+        </w:r>
+        <w:r>
+          <w:rPr>
+            <w:noProof/>
+            <w:webHidden/>
+          </w:rPr>
+        </w:r>
+        <w:r>
+          <w:rPr>
+            <w:noProof/>
+            <w:webHidden/>
+          </w:rPr>
+          <w:fldChar w:fldCharType="separate"/>
+        </w:r>
+        <w:r>
+          <w:rPr>
+            <w:noProof/>
+            <w:webHidden/>
+          </w:rPr>
+          <w:t>4</w:t>
+        </w:r>
+        <w:r>
+          <w:rPr>
+            <w:noProof/>
+            <w:webHidden/>
+          </w:rPr>
+          <w:fldChar w:fldCharType="end"/>
+        </w:r>
+      </w:hyperlink>
+    </w:p>
+    <w:p>
+      <w:pPr>
+        <w:pStyle w:val="ndicedeilustraes"/>
+        <w:tabs>
+          <w:tab w:val="right" w:leader="dot" w:pos="9350"/>
+        </w:tabs>
+        <w:rPr>
+          <w:rFonts w:eastAsiaTheme="minorEastAsia"/>
+          <w:noProof/>
+          <w:lang w:val="pt-PT" w:eastAsia="pt-PT"/>
+        </w:rPr>
+      </w:pPr>
+      <w:hyperlink w:anchor="_Toc107098949" w:history="1">
+        <w:r>
+          <w:rPr>
+            <w:rStyle w:val="Hiperligao"/>
+            <w:noProof/>
+          </w:rPr>
+          <w:t>Figura 3 - Gráfico Preço diário do Ouro</w:t>
+        </w:r>
+        <w:r>
+          <w:rPr>
+            <w:noProof/>
+            <w:webHidden/>
+          </w:rPr>
+          <w:tab/>
+        </w:r>
+        <w:r>
+          <w:rPr>
+            <w:noProof/>
+            <w:webHidden/>
+          </w:rPr>
+          <w:fldChar w:fldCharType="begin"/>
+        </w:r>
+        <w:r>
+          <w:rPr>
+            <w:noProof/>
+            <w:webHidden/>
+          </w:rPr>
+          <w:instrText xml:space="preserve"> PAGEREF _Toc107098949 \h </w:instrText>
+        </w:r>
+        <w:r>
+          <w:rPr>
+            <w:noProof/>
+            <w:webHidden/>
+          </w:rPr>
+        </w:r>
+        <w:r>
+          <w:rPr>
+            <w:noProof/>
+            <w:webHidden/>
+          </w:rPr>
+          <w:fldChar w:fldCharType="separate"/>
+        </w:r>
+        <w:r>
+          <w:rPr>
+            <w:noProof/>
+            <w:webHidden/>
+          </w:rPr>
+          <w:t>5</w:t>
+        </w:r>
+        <w:r>
+          <w:rPr>
+            <w:noProof/>
+            <w:webHidden/>
+          </w:rPr>
+          <w:fldChar w:fldCharType="end"/>
+        </w:r>
+      </w:hyperlink>
+    </w:p>
+    <w:p>
+      <w:pPr>
+        <w:pStyle w:val="ndicedeilustraes"/>
+        <w:tabs>
+          <w:tab w:val="right" w:leader="dot" w:pos="9350"/>
+        </w:tabs>
+        <w:rPr>
+          <w:rFonts w:eastAsiaTheme="minorEastAsia"/>
+          <w:noProof/>
+          <w:lang w:val="pt-PT" w:eastAsia="pt-PT"/>
+        </w:rPr>
+      </w:pPr>
+      <w:hyperlink w:anchor="_Toc107098950" w:history="1">
+        <w:r>
+          <w:rPr>
+            <w:rStyle w:val="Hiperligao"/>
+            <w:noProof/>
+          </w:rPr>
+          <w:t>Figura 4 - Comparação dados originais com 1ª's diferenças, log, e 1ª's diferenças do log</w:t>
+        </w:r>
+        <w:r>
+          <w:rPr>
+            <w:noProof/>
+            <w:webHidden/>
+          </w:rPr>
+          <w:tab/>
+        </w:r>
+        <w:r>
+          <w:rPr>
+            <w:noProof/>
+            <w:webHidden/>
+          </w:rPr>
+          <w:fldChar w:fldCharType="begin"/>
+        </w:r>
+        <w:r>
+          <w:rPr>
+            <w:noProof/>
+            <w:webHidden/>
+          </w:rPr>
+          <w:instrText xml:space="preserve"> PAGEREF _Toc107098950 \h </w:instrText>
+        </w:r>
+        <w:r>
+          <w:rPr>
+            <w:noProof/>
+            <w:webHidden/>
+          </w:rPr>
+        </w:r>
+        <w:r>
+          <w:rPr>
+            <w:noProof/>
+            <w:webHidden/>
+          </w:rPr>
+          <w:fldChar w:fldCharType="separate"/>
+        </w:r>
+        <w:r>
+          <w:rPr>
+            <w:noProof/>
+            <w:webHidden/>
+          </w:rPr>
+          <w:t>5</w:t>
+        </w:r>
+        <w:r>
+          <w:rPr>
+            <w:noProof/>
+            <w:webHidden/>
+          </w:rPr>
+          <w:fldChar w:fldCharType="end"/>
+        </w:r>
+      </w:hyperlink>
+    </w:p>
+    <w:p>
+      <w:pPr>
+        <w:pStyle w:val="ndicedeilustraes"/>
+        <w:tabs>
+          <w:tab w:val="right" w:leader="dot" w:pos="9350"/>
+        </w:tabs>
+        <w:rPr>
+          <w:rFonts w:eastAsiaTheme="minorEastAsia"/>
+          <w:noProof/>
+          <w:lang w:val="pt-PT" w:eastAsia="pt-PT"/>
+        </w:rPr>
+      </w:pPr>
+      <w:hyperlink w:anchor="_Toc107098951" w:history="1">
+        <w:r>
+          <w:rPr>
+            <w:rStyle w:val="Hiperligao"/>
+            <w:noProof/>
+          </w:rPr>
+          <w:t>Figura 5 - Modelo aditivo para os dados log</w:t>
+        </w:r>
+        <w:r>
+          <w:rPr>
+            <w:noProof/>
+            <w:webHidden/>
+          </w:rPr>
+          <w:tab/>
+        </w:r>
+        <w:r>
+          <w:rPr>
+            <w:noProof/>
+            <w:webHidden/>
+          </w:rPr>
+          <w:fldChar w:fldCharType="begin"/>
+        </w:r>
+        <w:r>
+          <w:rPr>
+            <w:noProof/>
+            <w:webHidden/>
+          </w:rPr>
+          <w:instrText xml:space="preserve"> PAGEREF _Toc107098951 \h </w:instrText>
+        </w:r>
+        <w:r>
+          <w:rPr>
+            <w:noProof/>
+            <w:webHidden/>
+          </w:rPr>
+        </w:r>
+        <w:r>
+          <w:rPr>
+            <w:noProof/>
+            <w:webHidden/>
+          </w:rPr>
+          <w:fldChar w:fldCharType="separate"/>
+        </w:r>
+        <w:r>
+          <w:rPr>
+            <w:noProof/>
+            <w:webHidden/>
+          </w:rPr>
+          <w:t>6</w:t>
+        </w:r>
+        <w:r>
+          <w:rPr>
+            <w:noProof/>
+            <w:webHidden/>
+          </w:rPr>
+          <w:fldChar w:fldCharType="end"/>
+        </w:r>
+      </w:hyperlink>
+    </w:p>
+    <w:p>
+      <w:pPr>
+        <w:pStyle w:val="ndicedeilustraes"/>
+        <w:tabs>
+          <w:tab w:val="right" w:leader="dot" w:pos="9350"/>
+        </w:tabs>
+        <w:rPr>
+          <w:rFonts w:eastAsiaTheme="minorEastAsia"/>
+          <w:noProof/>
+          <w:lang w:val="pt-PT" w:eastAsia="pt-PT"/>
+        </w:rPr>
+      </w:pPr>
+      <w:hyperlink w:anchor="_Toc107098952" w:history="1">
+        <w:r>
+          <w:rPr>
+            <w:rStyle w:val="Hiperligao"/>
+            <w:noProof/>
+          </w:rPr>
+          <w:t>Figura 6 - Modelo multiplicativo para os dados log</w:t>
+        </w:r>
+        <w:r>
+          <w:rPr>
+            <w:noProof/>
+            <w:webHidden/>
+          </w:rPr>
+          <w:tab/>
+        </w:r>
+        <w:r>
+          <w:rPr>
+            <w:noProof/>
+            <w:webHidden/>
+          </w:rPr>
+          <w:fldChar w:fldCharType="begin"/>
+        </w:r>
+        <w:r>
+          <w:rPr>
+            <w:noProof/>
+            <w:webHidden/>
+          </w:rPr>
+          <w:instrText xml:space="preserve"> PAGEREF _Toc107098952 \h </w:instrText>
+        </w:r>
+        <w:r>
+          <w:rPr>
+            <w:noProof/>
+            <w:webHidden/>
+          </w:rPr>
+        </w:r>
+        <w:r>
+          <w:rPr>
+            <w:noProof/>
+            <w:webHidden/>
+          </w:rPr>
+          <w:fldChar w:fldCharType="separate"/>
+        </w:r>
+        <w:r>
+          <w:rPr>
+            <w:noProof/>
+            <w:webHidden/>
+          </w:rPr>
+          <w:t>7</w:t>
+        </w:r>
+        <w:r>
+          <w:rPr>
+            <w:noProof/>
+            <w:webHidden/>
+          </w:rPr>
+          <w:fldChar w:fldCharType="end"/>
+        </w:r>
+      </w:hyperlink>
+    </w:p>
+    <w:p>
+      <w:pPr>
+        <w:pStyle w:val="ndicedeilustraes"/>
+        <w:tabs>
+          <w:tab w:val="right" w:leader="dot" w:pos="9350"/>
+        </w:tabs>
+        <w:rPr>
+          <w:rFonts w:eastAsiaTheme="minorEastAsia"/>
+          <w:noProof/>
+          <w:lang w:val="pt-PT" w:eastAsia="pt-PT"/>
+        </w:rPr>
+      </w:pPr>
+      <w:hyperlink w:anchor="_Toc107098953" w:history="1">
+        <w:r>
+          <w:rPr>
+            <w:rStyle w:val="Hiperligao"/>
+            <w:noProof/>
+          </w:rPr>
+          <w:t>Figura 7 - Modelo aditivo para os dados 1ª's diferenças de log</w:t>
+        </w:r>
+        <w:r>
+          <w:rPr>
+            <w:noProof/>
+            <w:webHidden/>
+          </w:rPr>
+          <w:tab/>
+        </w:r>
+        <w:r>
+          <w:rPr>
+            <w:noProof/>
+            <w:webHidden/>
+          </w:rPr>
+          <w:fldChar w:fldCharType="begin"/>
+        </w:r>
+        <w:r>
+          <w:rPr>
+            <w:noProof/>
+            <w:webHidden/>
+          </w:rPr>
+          <w:instrText xml:space="preserve"> PAGEREF _Toc107098953 \h </w:instrText>
+        </w:r>
+        <w:r>
+          <w:rPr>
+            <w:noProof/>
+            <w:webHidden/>
+          </w:rPr>
+        </w:r>
+        <w:r>
+          <w:rPr>
+            <w:noProof/>
+            <w:webHidden/>
+          </w:rPr>
+          <w:fldChar w:fldCharType="separate"/>
+        </w:r>
+        <w:r>
+          <w:rPr>
+            <w:noProof/>
+            <w:webHidden/>
+          </w:rPr>
+          <w:t>7</w:t>
+        </w:r>
+        <w:r>
+          <w:rPr>
+            <w:noProof/>
+            <w:webHidden/>
+          </w:rPr>
+          <w:fldChar w:fldCharType="end"/>
+        </w:r>
+      </w:hyperlink>
+    </w:p>
+    <w:p>
+      <w:pPr>
+        <w:pStyle w:val="ndicedeilustraes"/>
+        <w:tabs>
+          <w:tab w:val="right" w:leader="dot" w:pos="9350"/>
+        </w:tabs>
+        <w:rPr>
+          <w:rFonts w:eastAsiaTheme="minorEastAsia"/>
+          <w:noProof/>
+          <w:lang w:val="pt-PT" w:eastAsia="pt-PT"/>
+        </w:rPr>
+      </w:pPr>
+      <w:hyperlink w:anchor="_Toc107098954" w:history="1">
+        <w:r>
+          <w:rPr>
+            <w:rStyle w:val="Hiperligao"/>
+            <w:noProof/>
+          </w:rPr>
+          <w:t>Figura 8 - Modelo multiplicativo para os dados 1ª's diferenças de log</w:t>
+        </w:r>
+        <w:r>
+          <w:rPr>
+            <w:noProof/>
+            <w:webHidden/>
+          </w:rPr>
+          <w:tab/>
+        </w:r>
+        <w:r>
+          <w:rPr>
+            <w:noProof/>
+            <w:webHidden/>
+          </w:rPr>
+          <w:fldChar w:fldCharType="begin"/>
+        </w:r>
+        <w:r>
+          <w:rPr>
+            <w:noProof/>
+            <w:webHidden/>
+          </w:rPr>
+          <w:instrText xml:space="preserve"> PAGEREF _Toc107098954 \h </w:instrText>
+        </w:r>
+        <w:r>
+          <w:rPr>
+            <w:noProof/>
+            <w:webHidden/>
+          </w:rPr>
+        </w:r>
+        <w:r>
+          <w:rPr>
+            <w:noProof/>
+            <w:webHidden/>
+          </w:rPr>
+          <w:fldChar w:fldCharType="separate"/>
+        </w:r>
+        <w:r>
+          <w:rPr>
+            <w:noProof/>
+            <w:webHidden/>
+          </w:rPr>
+          <w:t>7</w:t>
+        </w:r>
+        <w:r>
+          <w:rPr>
+            <w:noProof/>
+            <w:webHidden/>
+          </w:rPr>
+          <w:fldChar w:fldCharType="end"/>
+        </w:r>
+      </w:hyperlink>
+    </w:p>
+    <w:p>
+      <w:pPr>
+        <w:rPr>
+          <w:rFonts w:ascii="Garamond" w:eastAsia="Garamond" w:hAnsi="Garamond" w:cs="Garamond"/>
+          <w:b/>
+          <w:bCs/>
+          <w:lang w:val="en-IN"/>
+        </w:rPr>
+      </w:pPr>
+      <w:r>
+        <w:rPr>
+          <w:rFonts w:ascii="Garamond" w:eastAsia="Garamond" w:hAnsi="Garamond" w:cs="Garamond"/>
+          <w:b/>
+          <w:bCs/>
+          <w:lang w:val="en-IN"/>
+        </w:rPr>
+        <w:fldChar w:fldCharType="end"/>
+      </w:r>
+    </w:p>
+    <w:p>
+      <w:pPr>
+        <w:rPr>
+          <w:rFonts w:ascii="Garamond" w:eastAsia="Garamond" w:hAnsi="Garamond" w:cs="Garamond"/>
+          <w:b/>
+          <w:bCs/>
+          <w:lang w:val="en-IN"/>
+        </w:rPr>
+      </w:pPr>
+    </w:p>
+    <w:p>
+      <w:pPr>
+        <w:rPr>
+          <w:rFonts w:ascii="Garamond" w:eastAsia="Garamond" w:hAnsi="Garamond" w:cs="Garamond"/>
+          <w:b/>
+          <w:bCs/>
+          <w:lang w:val="en-IN"/>
+        </w:rPr>
+      </w:pPr>
+    </w:p>
+    <w:p>
+      <w:pPr>
+        <w:rPr>
+          <w:rFonts w:ascii="Garamond" w:eastAsia="Garamond" w:hAnsi="Garamond" w:cs="Garamond"/>
+          <w:b/>
+          <w:bCs/>
+          <w:sz w:val="32"/>
+          <w:szCs w:val="32"/>
+          <w:lang w:val="en-IN"/>
+        </w:rPr>
+      </w:pPr>
+      <w:r>
+        <w:rPr>
+          <w:rFonts w:ascii="Garamond" w:eastAsia="Garamond" w:hAnsi="Garamond" w:cs="Garamond"/>
+          <w:b/>
+          <w:bCs/>
+          <w:lang w:val="en-IN"/>
+        </w:rPr>
+        <w:br w:type="page"/>
+      </w:r>
+    </w:p>
+    <w:p>
+      <w:pPr>
         <w:pStyle w:val="Ttulo1"/>
         <w:rPr>
           <w:lang w:val="pt-PT"/>
         </w:rPr>
       </w:pPr>
-      <w:bookmarkStart w:id="0" w:name="_Toc107068601"/>
-      <w:proofErr w:type="spellStart"/>
+      <w:bookmarkStart w:id="0" w:name="_Toc107098963"/>
       <w:r>
         <w:rPr>
           <w:lang w:val="pt-PT"/>
@@ -1029,10 +1735,15 @@
         <w:rPr>
           <w:lang w:val="pt-PT"/>
         </w:rPr>
-        <w:t>duction</w:t>
+        <w:t>du</w:t>
+      </w:r>
+      <w:r>
+        <w:rPr>
+          <w:lang w:val="pt-PT"/>
+        </w:rPr>
+        <w:t>ção</w:t>
       </w:r>
       <w:bookmarkEnd w:id="0"/>
-      <w:proofErr w:type="spellEnd"/>
     </w:p>
     <w:p>
       <w:pPr>
@@ -1313,49 +2024,7 @@
         <w:rPr>
           <w:lang w:val="pt-PT"/>
         </w:rPr>
-        <w:t>Este</w:t>
-      </w:r>
-      <w:r>
-        <w:rPr>
-          <w:lang w:val="pt-PT"/>
-        </w:rPr>
-        <w:t xml:space="preserve"> é um material escasso, </w:t>
-      </w:r>
-      <w:r>
-        <w:rPr>
-          <w:lang w:val="pt-PT"/>
-        </w:rPr>
-        <w:t>que não consegue ser gerado pelo ser humano</w:t>
-      </w:r>
-      <w:r>
-        <w:rPr>
-          <w:lang w:val="pt-PT"/>
-        </w:rPr>
-        <w:t>.</w:t>
-      </w:r>
-      <w:r>
-        <w:rPr>
-          <w:lang w:val="pt-PT"/>
-        </w:rPr>
-        <w:t xml:space="preserve"> Assim, o s</w:t>
-      </w:r>
-      <w:r>
-        <w:rPr>
-          <w:lang w:val="pt-PT"/>
-        </w:rPr>
-        <w:t xml:space="preserve">eu valor é </w:t>
-      </w:r>
-      <w:r>
-        <w:rPr>
-          <w:lang w:val="pt-PT"/>
-        </w:rPr>
-        <w:t xml:space="preserve">completamente </w:t>
-      </w:r>
-      <w:r>
-        <w:rPr>
-          <w:lang w:val="pt-PT"/>
-        </w:rPr>
-        <w:t>alicerçado em torno da sua durabilidade e qualidade, que se mantém com o passar do tempo</w:t>
+        <w:t>Este é um material escasso, que não consegue ser gerado pelo ser humano. Assim, o seu valor é completamente alicerçado em torno da sua durabilidade e qualidade, que se mantém com o passar do tempo</w:t>
       </w:r>
       <w:r>
         <w:rPr>
@@ -1475,107 +2144,76 @@
           <w:lang w:val="pt-PT"/>
         </w:rPr>
       </w:pPr>
-      <w:bookmarkStart w:id="1" w:name="_Toc107068602"/>
-      <w:r>
-        <w:rPr>
-          <w:lang w:val="pt-PT"/>
-        </w:rPr>
-        <w:t>Data</w:t>
-      </w:r>
-      <w:r>
-        <w:rPr>
-          <w:lang w:val="pt-PT"/>
-        </w:rPr>
-        <w:t xml:space="preserve"> </w:t>
-      </w:r>
-      <w:proofErr w:type="spellStart"/>
-      <w:r>
-        <w:rPr>
-          <w:lang w:val="pt-PT"/>
-        </w:rPr>
-        <w:t>and</w:t>
-      </w:r>
-      <w:proofErr w:type="spellEnd"/>
-      <w:r>
-        <w:rPr>
-          <w:lang w:val="pt-PT"/>
-        </w:rPr>
-        <w:t xml:space="preserve"> </w:t>
-      </w:r>
-      <w:proofErr w:type="spellStart"/>
-      <w:r>
-        <w:rPr>
-          <w:lang w:val="pt-PT"/>
-        </w:rPr>
-        <w:t>exploratory</w:t>
-      </w:r>
-      <w:proofErr w:type="spellEnd"/>
-      <w:r>
-        <w:rPr>
-          <w:lang w:val="pt-PT"/>
-        </w:rPr>
-        <w:t xml:space="preserve"> </w:t>
-      </w:r>
-      <w:proofErr w:type="spellStart"/>
-      <w:r>
-        <w:rPr>
-          <w:lang w:val="pt-PT"/>
-        </w:rPr>
-        <w:t>analysis</w:t>
+      <w:bookmarkStart w:id="1" w:name="_Toc107098964"/>
+      <w:r>
+        <w:rPr>
+          <w:lang w:val="pt-PT"/>
+        </w:rPr>
+        <w:t>Da</w:t>
+      </w:r>
+      <w:r>
+        <w:rPr>
+          <w:lang w:val="pt-PT"/>
+        </w:rPr>
+        <w:t>dos e análise exploratória</w:t>
       </w:r>
       <w:bookmarkEnd w:id="1"/>
-      <w:proofErr w:type="spellEnd"/>
     </w:p>
     <w:p>
       <w:pPr>
         <w:pStyle w:val="Ttulo2"/>
         <w:rPr>
           <w:rFonts w:eastAsia="Garamond"/>
-          <w:lang w:val="pt-PT"/>
-        </w:rPr>
-      </w:pPr>
-      <w:bookmarkStart w:id="2" w:name="_Toc107068603"/>
-      <w:proofErr w:type="spellStart"/>
-      <w:r>
-        <w:rPr>
-          <w:rFonts w:eastAsia="Garamond"/>
-          <w:lang w:val="pt-PT"/>
-        </w:rPr>
-        <w:t>Dataset</w:t>
-      </w:r>
-      <w:bookmarkEnd w:id="2"/>
-      <w:proofErr w:type="spellEnd"/>
-    </w:p>
-    <w:p>
-      <w:pPr>
-        <w:rPr>
-          <w:sz w:val="24"/>
-          <w:szCs w:val="24"/>
-          <w:lang w:val="pt-PT"/>
-        </w:rPr>
-      </w:pPr>
-    </w:p>
-    <w:p>
-      <w:pPr>
-        <w:rPr>
-          <w:sz w:val="24"/>
-          <w:szCs w:val="24"/>
-          <w:lang w:val="pt-PT"/>
-        </w:rPr>
-      </w:pPr>
-      <w:r>
-        <w:rPr>
-          <w:sz w:val="24"/>
-          <w:szCs w:val="24"/>
-          <w:lang w:val="pt-PT"/>
-        </w:rPr>
-        <w:t xml:space="preserve">A escolha do </w:t>
-      </w:r>
-      <w:proofErr w:type="spellStart"/>
-      <w:r>
-        <w:rPr>
           <w:i/>
           <w:iCs/>
+          <w:lang w:val="pt-PT"/>
+        </w:rPr>
+      </w:pPr>
+      <w:bookmarkStart w:id="2" w:name="_Toc107098965"/>
+      <w:proofErr w:type="spellStart"/>
+      <w:r>
+        <w:rPr>
+          <w:rFonts w:eastAsia="Garamond"/>
+          <w:i/>
+          <w:iCs/>
+          <w:lang w:val="pt-PT"/>
+        </w:rPr>
+        <w:t>Dataset</w:t>
+      </w:r>
+      <w:bookmarkEnd w:id="2"/>
+      <w:proofErr w:type="spellEnd"/>
+    </w:p>
+    <w:p>
+      <w:pPr>
+        <w:rPr>
+          <w:sz w:val="24"/>
+          <w:szCs w:val="24"/>
+          <w:lang w:val="pt-PT"/>
+        </w:rPr>
+      </w:pPr>
+    </w:p>
+    <w:p>
+      <w:pPr>
+        <w:ind w:firstLine="720"/>
+        <w:rPr>
+          <w:sz w:val="24"/>
+          <w:szCs w:val="24"/>
+          <w:lang w:val="pt-PT"/>
+        </w:rPr>
+      </w:pPr>
+      <w:r>
+        <w:rPr>
+          <w:sz w:val="24"/>
+          <w:szCs w:val="24"/>
+          <w:lang w:val="pt-PT"/>
+        </w:rPr>
+        <w:t xml:space="preserve">A escolha do </w:t>
+      </w:r>
+      <w:proofErr w:type="spellStart"/>
+      <w:r>
+        <w:rPr>
+          <w:i/>
+          <w:iCs/>
           <w:sz w:val="24"/>
           <w:szCs w:val="24"/>
           <w:lang w:val="pt-PT"/>
@@ -1597,24 +2235,7 @@
           <w:szCs w:val="24"/>
           <w:lang w:val="pt-PT"/>
         </w:rPr>
-        <w:t xml:space="preserve">recaiu sobre o preço diário do ouro. </w:t>
-      </w:r>
-    </w:p>
-    <w:p>
-      <w:pPr>
-        <w:rPr>
-          <w:sz w:val="24"/>
-          <w:szCs w:val="24"/>
-          <w:lang w:val="pt-PT"/>
-        </w:rPr>
-      </w:pPr>
-      <w:r>
-        <w:rPr>
-          <w:sz w:val="24"/>
-          <w:szCs w:val="24"/>
-          <w:lang w:val="pt-PT"/>
-        </w:rPr>
-        <w:t xml:space="preserve">Este </w:t>
+        <w:t xml:space="preserve">recaiu sobre o preço diário do ouro. Este </w:t>
       </w:r>
       <w:proofErr w:type="spellStart"/>
       <w:r>
@@ -1728,17 +2349,16 @@
           <w:szCs w:val="24"/>
           <w:lang w:val="pt-PT"/>
         </w:rPr>
-        <w:t xml:space="preserve">, e por fim uma com a moeda de transição. </w:t>
-      </w:r>
-    </w:p>
-    <w:p>
-      <w:pPr>
-        <w:rPr>
-          <w:sz w:val="24"/>
-          <w:szCs w:val="24"/>
-          <w:lang w:val="pt-PT"/>
-        </w:rPr>
-      </w:pPr>
+        <w:t>, e por fim uma com a moeda de transição.</w:t>
+      </w:r>
+      <w:r>
+        <w:rPr>
+          <w:sz w:val="24"/>
+          <w:szCs w:val="24"/>
+          <w:lang w:val="pt-PT"/>
+        </w:rPr>
+        <w:t xml:space="preserve"> </w:t>
+      </w:r>
       <w:r>
         <w:rPr>
           <w:sz w:val="24"/>
@@ -1782,12 +2402,30 @@
           <w:lang w:val="pt-PT"/>
         </w:rPr>
       </w:pPr>
-      <w:bookmarkStart w:id="3" w:name="_Toc107068604"/>
-      <w:r>
-        <w:rPr>
-          <w:lang w:val="pt-PT"/>
-        </w:rPr>
-        <w:t>Exploração de Dados</w:t>
+      <w:bookmarkStart w:id="3" w:name="_Toc107098966"/>
+      <w:r>
+        <w:rPr>
+          <w:lang w:val="pt-PT"/>
+        </w:rPr>
+        <w:t>Exploração</w:t>
+      </w:r>
+      <w:r>
+        <w:rPr>
+          <w:lang w:val="pt-PT"/>
+        </w:rPr>
+        <w:t xml:space="preserve"> </w:t>
+      </w:r>
+      <w:r>
+        <w:rPr>
+          <w:lang w:val="pt-PT"/>
+        </w:rPr>
+        <w:t>d</w:t>
+      </w:r>
+      <w:r>
+        <w:rPr>
+          <w:lang w:val="pt-PT"/>
+        </w:rPr>
+        <w:t>os dados</w:t>
       </w:r>
       <w:bookmarkEnd w:id="3"/>
     </w:p>
@@ -1802,19 +2440,20 @@
     </w:p>
     <w:p>
       <w:pPr>
-        <w:rPr>
-          <w:sz w:val="24"/>
-          <w:szCs w:val="24"/>
-          <w:lang w:val="pt-PT"/>
-        </w:rPr>
-      </w:pPr>
-      <w:r>
-        <w:rPr>
-          <w:sz w:val="24"/>
-          <w:szCs w:val="24"/>
-          <w:lang w:val="pt-PT"/>
-        </w:rPr>
-        <w:t xml:space="preserve">De forma a percebermos melhor os dados, foi realizada uma análise exploratória aos mesmos. Com isto, conseguimos perceber que os dados apresentavam um preço médio de fecho de </w:t>
+        <w:ind w:firstLine="720"/>
+        <w:rPr>
+          <w:sz w:val="24"/>
+          <w:szCs w:val="24"/>
+          <w:lang w:val="pt-PT"/>
+        </w:rPr>
+      </w:pPr>
+      <w:r>
+        <w:rPr>
+          <w:sz w:val="24"/>
+          <w:szCs w:val="24"/>
+          <w:lang w:val="pt-PT"/>
+        </w:rPr>
+        <w:t xml:space="preserve">De forma a percebermos melhor os dados, foi realizada uma análise exploratória aos mesmos. Com isto, conseguimos perceber que os dados apresentavam um preço médio de </w:t>
       </w:r>
       <w:r>
         <w:rPr>
@@ -1823,7 +2462,55 @@
           <w:lang w:val="pt-PT"/>
         </w:rPr>
         <w:lastRenderedPageBreak/>
-        <w:t xml:space="preserve">1044.9. O preço mais baixo que o ouro atingiu foi cerca de </w:t>
+        <w:t>fecho</w:t>
+      </w:r>
+      <w:r>
+        <w:rPr>
+          <w:sz w:val="24"/>
+          <w:szCs w:val="24"/>
+          <w:lang w:val="pt-PT"/>
+        </w:rPr>
+        <w:t xml:space="preserve"> e uma variância</w:t>
+      </w:r>
+      <w:r>
+        <w:rPr>
+          <w:sz w:val="24"/>
+          <w:szCs w:val="24"/>
+          <w:lang w:val="pt-PT"/>
+        </w:rPr>
+        <w:t xml:space="preserve"> de 1044.9</w:t>
+      </w:r>
+      <w:r>
+        <w:rPr>
+          <w:sz w:val="24"/>
+          <w:szCs w:val="24"/>
+          <w:lang w:val="pt-PT"/>
+        </w:rPr>
+        <w:t xml:space="preserve"> e </w:t>
+      </w:r>
+      <w:r>
+        <w:rPr>
+          <w:sz w:val="24"/>
+          <w:szCs w:val="24"/>
+          <w:lang w:val="pt-PT"/>
+        </w:rPr>
+        <w:t>269110.4</w:t>
+      </w:r>
+      <w:r>
+        <w:rPr>
+          <w:sz w:val="24"/>
+          <w:szCs w:val="24"/>
+          <w:lang w:val="pt-PT"/>
+        </w:rPr>
+        <w:t>, respetivamente</w:t>
+      </w:r>
+      <w:r>
+        <w:rPr>
+          <w:sz w:val="24"/>
+          <w:szCs w:val="24"/>
+          <w:lang w:val="pt-PT"/>
+        </w:rPr>
+        <w:t xml:space="preserve">. O preço mais baixo que o ouro atingiu foi cerca de </w:t>
       </w:r>
       <w:r>
         <w:rPr>
@@ -1836,19 +2523,20 @@
     </w:p>
     <w:p>
       <w:pPr>
-        <w:rPr>
-          <w:sz w:val="24"/>
-          <w:szCs w:val="24"/>
-          <w:lang w:val="pt-PT"/>
-        </w:rPr>
-      </w:pPr>
-      <w:r>
-        <w:rPr>
-          <w:sz w:val="24"/>
-          <w:szCs w:val="24"/>
-          <w:lang w:val="pt-PT"/>
-        </w:rPr>
-        <w:t xml:space="preserve">Recorremos à visualização de informação através do </w:t>
+        <w:ind w:firstLine="720"/>
+        <w:rPr>
+          <w:sz w:val="24"/>
+          <w:szCs w:val="24"/>
+          <w:lang w:val="pt-PT"/>
+        </w:rPr>
+      </w:pPr>
+      <w:r>
+        <w:rPr>
+          <w:sz w:val="24"/>
+          <w:szCs w:val="24"/>
+          <w:lang w:val="pt-PT"/>
+        </w:rPr>
+        <w:t xml:space="preserve">A análise do </w:t>
       </w:r>
       <w:proofErr w:type="spellStart"/>
       <w:r>
@@ -1859,16 +2547,393 @@
           <w:szCs w:val="24"/>
           <w:lang w:val="pt-PT"/>
         </w:rPr>
+        <w:t>QQplot</w:t>
+      </w:r>
+      <w:proofErr w:type="spellEnd"/>
+      <w:r>
+        <w:rPr>
+          <w:sz w:val="24"/>
+          <w:szCs w:val="24"/>
+          <w:lang w:val="pt-PT"/>
+        </w:rPr>
+        <w:t xml:space="preserve"> </w:t>
+      </w:r>
+      <w:r>
+        <w:rPr>
+          <w:sz w:val="24"/>
+          <w:szCs w:val="24"/>
+          <w:lang w:val="pt-PT"/>
+        </w:rPr>
+        <w:t>e do Histograma, permitem</w:t>
+      </w:r>
+      <w:r>
+        <w:rPr>
+          <w:sz w:val="24"/>
+          <w:szCs w:val="24"/>
+          <w:lang w:val="pt-PT"/>
+        </w:rPr>
+        <w:t xml:space="preserve"> aferir a normalidade das variáveis a nível de representação gráfica, ou seja, permite</w:t>
+      </w:r>
+      <w:r>
+        <w:rPr>
+          <w:sz w:val="24"/>
+          <w:szCs w:val="24"/>
+          <w:lang w:val="pt-PT"/>
+        </w:rPr>
+        <w:t>m</w:t>
+      </w:r>
+      <w:r>
+        <w:rPr>
+          <w:sz w:val="24"/>
+          <w:szCs w:val="24"/>
+          <w:lang w:val="pt-PT"/>
+        </w:rPr>
+        <w:t xml:space="preserve"> comparar a distribuição dos nossos dados com uma distribuição normal. Desta forma, conseguimos concluir que os nossos dados não </w:t>
+      </w:r>
+      <w:r>
+        <w:rPr>
+          <w:sz w:val="24"/>
+          <w:szCs w:val="24"/>
+          <w:lang w:val="pt-PT"/>
+        </w:rPr>
+        <w:t>contêm</w:t>
+      </w:r>
+      <w:r>
+        <w:rPr>
+          <w:sz w:val="24"/>
+          <w:szCs w:val="24"/>
+          <w:lang w:val="pt-PT"/>
+        </w:rPr>
+        <w:t xml:space="preserve"> uma distribuição normal</w:t>
+      </w:r>
+      <w:r>
+        <w:rPr>
+          <w:sz w:val="24"/>
+          <w:szCs w:val="24"/>
+          <w:lang w:val="pt-PT"/>
+        </w:rPr>
+        <w:t>.</w:t>
+      </w:r>
+    </w:p>
+    <w:p>
+      <w:pPr>
+        <w:ind w:firstLine="720"/>
+        <w:rPr>
+          <w:sz w:val="24"/>
+          <w:szCs w:val="24"/>
+          <w:lang w:val="pt-PT"/>
+        </w:rPr>
+      </w:pPr>
+    </w:p>
+    <w:p>
+      <w:pPr>
+        <w:keepNext/>
+      </w:pPr>
+      <w:r>
+        <w:rPr>
+          <w:noProof/>
+          <w:sz w:val="24"/>
+          <w:szCs w:val="24"/>
+          <w:lang w:val="pt-PT"/>
+        </w:rPr>
+        <w:drawing>
+          <wp:inline distT="0" distB="0" distL="0" distR="0" wp14:anchorId="35FEBAE4" wp14:editId="019DD4AB">
+            <wp:extent cx="4430662" cy="2419350"/>
+            <wp:effectExtent l="0" t="0" r="8255" b="0"/>
+            <wp:docPr id="2" name="Imagem 2"/>
+            <wp:cNvGraphicFramePr>
+              <a:graphicFrameLocks xmlns:a="http://schemas.openxmlformats.org/drawingml/2006/main" noChangeAspect="1"/>
+            </wp:cNvGraphicFramePr>
+            <a:graphic xmlns:a="http://schemas.openxmlformats.org/drawingml/2006/main">
+              <a:graphicData uri="http://schemas.openxmlformats.org/drawingml/2006/picture">
+                <pic:pic xmlns:pic="http://schemas.openxmlformats.org/drawingml/2006/picture">
+                  <pic:nvPicPr>
+                    <pic:cNvPr id="2" name="Imagem 2"/>
+                    <pic:cNvPicPr/>
+                  </pic:nvPicPr>
+                  <pic:blipFill>
+                    <a:blip r:embed="rId13">
+                      <a:extLst>
+                        <a:ext uri="{28A0092B-C50C-407E-A947-70E740481C1C}">
+                          <a14:useLocalDpi xmlns:a14="http://schemas.microsoft.com/office/drawing/2010/main" val="0"/>
+                        </a:ext>
+                      </a:extLst>
+                    </a:blip>
+                    <a:stretch>
+                      <a:fillRect/>
+                    </a:stretch>
+                  </pic:blipFill>
+                  <pic:spPr>
+                    <a:xfrm>
+                      <a:off x="0" y="0"/>
+                      <a:ext cx="4471211" cy="2441492"/>
+                    </a:xfrm>
+                    <a:prstGeom prst="rect">
+                      <a:avLst/>
+                    </a:prstGeom>
+                  </pic:spPr>
+                </pic:pic>
+              </a:graphicData>
+            </a:graphic>
+          </wp:inline>
+        </w:drawing>
+      </w:r>
+    </w:p>
+    <w:p>
+      <w:pPr>
+        <w:pStyle w:val="Legenda"/>
+        <w:rPr>
+          <w:sz w:val="24"/>
+          <w:szCs w:val="24"/>
+          <w:lang w:val="pt-PT"/>
+        </w:rPr>
+      </w:pPr>
+      <w:bookmarkStart w:id="4" w:name="_Toc107098947"/>
+      <w:proofErr w:type="spellStart"/>
+      <w:r>
+        <w:t>Figura</w:t>
+      </w:r>
+      <w:proofErr w:type="spellEnd"/>
+      <w:r>
+        <w:t xml:space="preserve"> </w:t>
+      </w:r>
+      <w:fldSimple w:instr=" SEQ Figura \* ARABIC ">
+        <w:r>
+          <w:rPr>
+            <w:noProof/>
+          </w:rPr>
+          <w:t>1</w:t>
+        </w:r>
+      </w:fldSimple>
+      <w:r>
+        <w:t xml:space="preserve"> - </w:t>
+      </w:r>
+      <w:proofErr w:type="spellStart"/>
+      <w:r>
         <w:t>QQPlot</w:t>
       </w:r>
       <w:proofErr w:type="spellEnd"/>
       <w:r>
-        <w:rPr>
-          <w:sz w:val="24"/>
-          <w:szCs w:val="24"/>
-          <w:lang w:val="pt-PT"/>
-        </w:rPr>
-        <w:t xml:space="preserve"> e Histograma. A análise do </w:t>
+        <w:t xml:space="preserve"> para </w:t>
+      </w:r>
+      <w:proofErr w:type="spellStart"/>
+      <w:r>
+        <w:t>Preço</w:t>
+      </w:r>
+      <w:proofErr w:type="spellEnd"/>
+      <w:r>
+        <w:t xml:space="preserve"> </w:t>
+      </w:r>
+      <w:proofErr w:type="spellStart"/>
+      <w:r>
+        <w:t>dário</w:t>
+      </w:r>
+      <w:proofErr w:type="spellEnd"/>
+      <w:r>
+        <w:t xml:space="preserve"> do Ouro</w:t>
+      </w:r>
+      <w:bookmarkEnd w:id="4"/>
+    </w:p>
+    <w:p>
+      <w:pPr>
+        <w:rPr>
+          <w:sz w:val="24"/>
+          <w:szCs w:val="24"/>
+          <w:lang w:val="pt-PT"/>
+        </w:rPr>
+      </w:pPr>
+    </w:p>
+    <w:p>
+      <w:pPr>
+        <w:keepNext/>
+      </w:pPr>
+      <w:r>
+        <w:rPr>
+          <w:noProof/>
+          <w:sz w:val="24"/>
+          <w:szCs w:val="24"/>
+          <w:lang w:val="pt-PT"/>
+        </w:rPr>
+        <w:drawing>
+          <wp:inline distT="0" distB="0" distL="0" distR="0" wp14:anchorId="5379FD6C" wp14:editId="0BD78619">
+            <wp:extent cx="4391025" cy="2397706"/>
+            <wp:effectExtent l="0" t="0" r="0" b="3175"/>
+            <wp:docPr id="3" name="Imagem 3"/>
+            <wp:cNvGraphicFramePr>
+              <a:graphicFrameLocks xmlns:a="http://schemas.openxmlformats.org/drawingml/2006/main" noChangeAspect="1"/>
+            </wp:cNvGraphicFramePr>
+            <a:graphic xmlns:a="http://schemas.openxmlformats.org/drawingml/2006/main">
+              <a:graphicData uri="http://schemas.openxmlformats.org/drawingml/2006/picture">
+                <pic:pic xmlns:pic="http://schemas.openxmlformats.org/drawingml/2006/picture">
+                  <pic:nvPicPr>
+                    <pic:cNvPr id="3" name="Imagem 3"/>
+                    <pic:cNvPicPr/>
+                  </pic:nvPicPr>
+                  <pic:blipFill>
+                    <a:blip r:embed="rId14">
+                      <a:extLst>
+                        <a:ext uri="{28A0092B-C50C-407E-A947-70E740481C1C}">
+                          <a14:useLocalDpi xmlns:a14="http://schemas.microsoft.com/office/drawing/2010/main" val="0"/>
+                        </a:ext>
+                      </a:extLst>
+                    </a:blip>
+                    <a:stretch>
+                      <a:fillRect/>
+                    </a:stretch>
+                  </pic:blipFill>
+                  <pic:spPr>
+                    <a:xfrm>
+                      <a:off x="0" y="0"/>
+                      <a:ext cx="4429302" cy="2418607"/>
+                    </a:xfrm>
+                    <a:prstGeom prst="rect">
+                      <a:avLst/>
+                    </a:prstGeom>
+                  </pic:spPr>
+                </pic:pic>
+              </a:graphicData>
+            </a:graphic>
+          </wp:inline>
+        </w:drawing>
+      </w:r>
+    </w:p>
+    <w:p>
+      <w:pPr>
+        <w:pStyle w:val="Legenda"/>
+        <w:rPr>
+          <w:sz w:val="24"/>
+          <w:szCs w:val="24"/>
+          <w:lang w:val="pt-PT"/>
+        </w:rPr>
+      </w:pPr>
+      <w:bookmarkStart w:id="5" w:name="_Toc107098948"/>
+      <w:proofErr w:type="spellStart"/>
+      <w:r>
+        <w:t>Figura</w:t>
+      </w:r>
+      <w:proofErr w:type="spellEnd"/>
+      <w:r>
+        <w:t xml:space="preserve"> </w:t>
+      </w:r>
+      <w:fldSimple w:instr=" SEQ Figura \* ARABIC ">
+        <w:r>
+          <w:rPr>
+            <w:noProof/>
+          </w:rPr>
+          <w:t>2</w:t>
+        </w:r>
+      </w:fldSimple>
+      <w:r>
+        <w:t xml:space="preserve"> - </w:t>
+      </w:r>
+      <w:proofErr w:type="spellStart"/>
+      <w:r>
+        <w:t>Histograma</w:t>
+      </w:r>
+      <w:proofErr w:type="spellEnd"/>
+      <w:r>
+        <w:t xml:space="preserve"> para </w:t>
+      </w:r>
+      <w:proofErr w:type="spellStart"/>
+      <w:r>
+        <w:t>Preço</w:t>
+      </w:r>
+      <w:proofErr w:type="spellEnd"/>
+      <w:r>
+        <w:t xml:space="preserve"> </w:t>
+      </w:r>
+      <w:proofErr w:type="spellStart"/>
+      <w:r>
+        <w:t>diário</w:t>
+      </w:r>
+      <w:proofErr w:type="spellEnd"/>
+      <w:r>
+        <w:t xml:space="preserve"> do Ouro</w:t>
+      </w:r>
+      <w:bookmarkEnd w:id="5"/>
+    </w:p>
+    <w:p>
+      <w:pPr>
+        <w:rPr>
+          <w:sz w:val="24"/>
+          <w:szCs w:val="24"/>
+          <w:lang w:val="pt-PT"/>
+        </w:rPr>
+      </w:pPr>
+    </w:p>
+    <w:p>
+      <w:pPr>
+        <w:ind w:firstLine="720"/>
+        <w:rPr>
+          <w:sz w:val="24"/>
+          <w:szCs w:val="24"/>
+          <w:lang w:val="pt-PT"/>
+        </w:rPr>
+      </w:pPr>
+      <w:r>
+        <w:rPr>
+          <w:sz w:val="24"/>
+          <w:szCs w:val="24"/>
+          <w:lang w:val="pt-PT"/>
+        </w:rPr>
+        <w:lastRenderedPageBreak/>
+        <w:t>Recorremos à visualização</w:t>
+      </w:r>
+      <w:r>
+        <w:rPr>
+          <w:sz w:val="24"/>
+          <w:szCs w:val="24"/>
+          <w:lang w:val="pt-PT"/>
+        </w:rPr>
+        <w:t xml:space="preserve"> gráfica do conjunto </w:t>
+      </w:r>
+      <w:r>
+        <w:rPr>
+          <w:sz w:val="24"/>
+          <w:szCs w:val="24"/>
+          <w:lang w:val="pt-PT"/>
+        </w:rPr>
+        <w:t>completo</w:t>
+      </w:r>
+      <w:r>
+        <w:rPr>
+          <w:sz w:val="24"/>
+          <w:szCs w:val="24"/>
+          <w:lang w:val="pt-PT"/>
+        </w:rPr>
+        <w:t xml:space="preserve"> de dados, de forma a </w:t>
+      </w:r>
+      <w:r>
+        <w:rPr>
+          <w:sz w:val="24"/>
+          <w:szCs w:val="24"/>
+          <w:lang w:val="pt-PT"/>
+        </w:rPr>
+        <w:t>termos uma ideia d</w:t>
+      </w:r>
+      <w:r>
+        <w:rPr>
+          <w:sz w:val="24"/>
+          <w:szCs w:val="24"/>
+          <w:lang w:val="pt-PT"/>
+        </w:rPr>
+        <w:t xml:space="preserve">o tipo de série temporal </w:t>
+      </w:r>
+      <w:r>
+        <w:rPr>
+          <w:sz w:val="24"/>
+          <w:szCs w:val="24"/>
+          <w:lang w:val="pt-PT"/>
+        </w:rPr>
+        <w:t>presente.</w:t>
+      </w:r>
+      <w:r>
+        <w:rPr>
+          <w:sz w:val="24"/>
+          <w:szCs w:val="24"/>
+          <w:lang w:val="pt-PT"/>
+        </w:rPr>
+        <w:t xml:space="preserve"> Assim sendo, a figura 3 mostra-nos que podemos estar perante uma </w:t>
       </w:r>
       <w:proofErr w:type="spellStart"/>
       <w:r>
@@ -1879,17 +2944,677 @@
           <w:szCs w:val="24"/>
           <w:lang w:val="pt-PT"/>
         </w:rPr>
-        <w:t>QQplot</w:t>
-      </w:r>
-      <w:proofErr w:type="spellEnd"/>
-      <w:r>
-        <w:rPr>
-          <w:sz w:val="24"/>
-          <w:szCs w:val="24"/>
-          <w:lang w:val="pt-PT"/>
-        </w:rPr>
-        <w:t xml:space="preserve"> permite aferir a normalidade das variáveis a nível de representação gráfica, ou seja, permite comparar a distribuição dos nossos dados com uma distribuição normal. Desta forma, conseguimos concluir que os nossos dados não continham uma distribuição normal</w:t>
-      </w:r>
+        <w:t>random</w:t>
+      </w:r>
+      <w:proofErr w:type="spellEnd"/>
+      <w:r>
+        <w:rPr>
+          <w:i/>
+          <w:iCs/>
+          <w:sz w:val="24"/>
+          <w:szCs w:val="24"/>
+          <w:lang w:val="pt-PT"/>
+        </w:rPr>
+        <w:t xml:space="preserve"> </w:t>
+      </w:r>
+      <w:proofErr w:type="spellStart"/>
+      <w:r>
+        <w:rPr>
+          <w:i/>
+          <w:iCs/>
+          <w:sz w:val="24"/>
+          <w:szCs w:val="24"/>
+          <w:lang w:val="pt-PT"/>
+        </w:rPr>
+        <w:t>walk</w:t>
+      </w:r>
+      <w:proofErr w:type="spellEnd"/>
+      <w:r>
+        <w:rPr>
+          <w:sz w:val="24"/>
+          <w:szCs w:val="24"/>
+          <w:lang w:val="pt-PT"/>
+        </w:rPr>
+        <w:t xml:space="preserve">. </w:t>
+      </w:r>
+    </w:p>
+    <w:p>
+      <w:pPr>
+        <w:rPr>
+          <w:sz w:val="24"/>
+          <w:szCs w:val="24"/>
+          <w:lang w:val="pt-PT"/>
+        </w:rPr>
+      </w:pPr>
+    </w:p>
+    <w:p>
+      <w:pPr>
+        <w:keepNext/>
+      </w:pPr>
+      <w:r>
+        <w:rPr>
+          <w:noProof/>
+          <w:sz w:val="24"/>
+          <w:szCs w:val="24"/>
+          <w:lang w:val="pt-PT"/>
+        </w:rPr>
+        <w:drawing>
+          <wp:inline distT="0" distB="0" distL="0" distR="0" wp14:anchorId="2B22BAEF" wp14:editId="710FDC0D">
+            <wp:extent cx="4419600" cy="2413309"/>
+            <wp:effectExtent l="0" t="0" r="0" b="6350"/>
+            <wp:docPr id="5" name="Imagem 5"/>
+            <wp:cNvGraphicFramePr>
+              <a:graphicFrameLocks xmlns:a="http://schemas.openxmlformats.org/drawingml/2006/main" noChangeAspect="1"/>
+            </wp:cNvGraphicFramePr>
+            <a:graphic xmlns:a="http://schemas.openxmlformats.org/drawingml/2006/main">
+              <a:graphicData uri="http://schemas.openxmlformats.org/drawingml/2006/picture">
+                <pic:pic xmlns:pic="http://schemas.openxmlformats.org/drawingml/2006/picture">
+                  <pic:nvPicPr>
+                    <pic:cNvPr id="5" name="Imagem 5"/>
+                    <pic:cNvPicPr/>
+                  </pic:nvPicPr>
+                  <pic:blipFill>
+                    <a:blip r:embed="rId15">
+                      <a:extLst>
+                        <a:ext uri="{28A0092B-C50C-407E-A947-70E740481C1C}">
+                          <a14:useLocalDpi xmlns:a14="http://schemas.microsoft.com/office/drawing/2010/main" val="0"/>
+                        </a:ext>
+                      </a:extLst>
+                    </a:blip>
+                    <a:stretch>
+                      <a:fillRect/>
+                    </a:stretch>
+                  </pic:blipFill>
+                  <pic:spPr>
+                    <a:xfrm>
+                      <a:off x="0" y="0"/>
+                      <a:ext cx="4486229" cy="2449692"/>
+                    </a:xfrm>
+                    <a:prstGeom prst="rect">
+                      <a:avLst/>
+                    </a:prstGeom>
+                  </pic:spPr>
+                </pic:pic>
+              </a:graphicData>
+            </a:graphic>
+          </wp:inline>
+        </w:drawing>
+      </w:r>
+    </w:p>
+    <w:p>
+      <w:pPr>
+        <w:pStyle w:val="Legenda"/>
+        <w:rPr>
+          <w:sz w:val="24"/>
+          <w:szCs w:val="24"/>
+          <w:lang w:val="pt-PT"/>
+        </w:rPr>
+      </w:pPr>
+      <w:bookmarkStart w:id="6" w:name="_Toc107098949"/>
+      <w:proofErr w:type="spellStart"/>
+      <w:r>
+        <w:t>Figura</w:t>
+      </w:r>
+      <w:proofErr w:type="spellEnd"/>
+      <w:r>
+        <w:t xml:space="preserve"> </w:t>
+      </w:r>
+      <w:fldSimple w:instr=" SEQ Figura \* ARABIC ">
+        <w:r>
+          <w:rPr>
+            <w:noProof/>
+          </w:rPr>
+          <w:t>3</w:t>
+        </w:r>
+      </w:fldSimple>
+      <w:r>
+        <w:t xml:space="preserve"> - </w:t>
+      </w:r>
+      <w:proofErr w:type="spellStart"/>
+      <w:r>
+        <w:t>Gráfico</w:t>
+      </w:r>
+      <w:proofErr w:type="spellEnd"/>
+      <w:r>
+        <w:t xml:space="preserve"> </w:t>
+      </w:r>
+      <w:proofErr w:type="spellStart"/>
+      <w:r>
+        <w:t>Preço</w:t>
+      </w:r>
+      <w:proofErr w:type="spellEnd"/>
+      <w:r>
+        <w:t xml:space="preserve"> </w:t>
+      </w:r>
+      <w:proofErr w:type="spellStart"/>
+      <w:r>
+        <w:t>diário</w:t>
+      </w:r>
+      <w:proofErr w:type="spellEnd"/>
+      <w:r>
+        <w:t xml:space="preserve"> do Ouro</w:t>
+      </w:r>
+      <w:bookmarkEnd w:id="6"/>
+    </w:p>
+    <w:p>
+      <w:pPr>
+        <w:rPr>
+          <w:sz w:val="24"/>
+          <w:szCs w:val="24"/>
+          <w:lang w:val="pt-PT"/>
+        </w:rPr>
+      </w:pPr>
+    </w:p>
+    <w:p>
+      <w:pPr>
+        <w:ind w:firstLine="720"/>
+        <w:rPr>
+          <w:sz w:val="24"/>
+          <w:szCs w:val="24"/>
+          <w:lang w:val="pt-PT"/>
+        </w:rPr>
+      </w:pPr>
+      <w:r>
+        <w:rPr>
+          <w:sz w:val="24"/>
+          <w:szCs w:val="24"/>
+          <w:lang w:val="pt-PT"/>
+        </w:rPr>
+        <w:t>Realizámos o cálculo das primeiras diferenças, do logaritmo, e das primeiras diferenças do logaritmo, de forma a melhorar a disposição dos dados. A figura 4 apresenta os resultados obtidos, comparando assim com os dados originais.</w:t>
+      </w:r>
+    </w:p>
+    <w:p>
+      <w:pPr>
+        <w:rPr>
+          <w:sz w:val="24"/>
+          <w:szCs w:val="24"/>
+          <w:lang w:val="pt-PT"/>
+        </w:rPr>
+      </w:pPr>
+    </w:p>
+    <w:p>
+      <w:pPr>
+        <w:keepNext/>
+      </w:pPr>
+      <w:r>
+        <w:rPr>
+          <w:noProof/>
+          <w:sz w:val="24"/>
+          <w:szCs w:val="24"/>
+          <w:lang w:val="pt-PT"/>
+        </w:rPr>
+        <w:drawing>
+          <wp:inline distT="0" distB="0" distL="0" distR="0" wp14:anchorId="36AF4B93" wp14:editId="37E46626">
+            <wp:extent cx="5124450" cy="2798188"/>
+            <wp:effectExtent l="0" t="0" r="0" b="2540"/>
+            <wp:docPr id="6" name="Imagem 6"/>
+            <wp:cNvGraphicFramePr>
+              <a:graphicFrameLocks xmlns:a="http://schemas.openxmlformats.org/drawingml/2006/main" noChangeAspect="1"/>
+            </wp:cNvGraphicFramePr>
+            <a:graphic xmlns:a="http://schemas.openxmlformats.org/drawingml/2006/main">
+              <a:graphicData uri="http://schemas.openxmlformats.org/drawingml/2006/picture">
+                <pic:pic xmlns:pic="http://schemas.openxmlformats.org/drawingml/2006/picture">
+                  <pic:nvPicPr>
+                    <pic:cNvPr id="6" name="Imagem 6"/>
+                    <pic:cNvPicPr/>
+                  </pic:nvPicPr>
+                  <pic:blipFill>
+                    <a:blip r:embed="rId16">
+                      <a:extLst>
+                        <a:ext uri="{28A0092B-C50C-407E-A947-70E740481C1C}">
+                          <a14:useLocalDpi xmlns:a14="http://schemas.microsoft.com/office/drawing/2010/main" val="0"/>
+                        </a:ext>
+                      </a:extLst>
+                    </a:blip>
+                    <a:stretch>
+                      <a:fillRect/>
+                    </a:stretch>
+                  </pic:blipFill>
+                  <pic:spPr>
+                    <a:xfrm>
+                      <a:off x="0" y="0"/>
+                      <a:ext cx="5192746" cy="2835481"/>
+                    </a:xfrm>
+                    <a:prstGeom prst="rect">
+                      <a:avLst/>
+                    </a:prstGeom>
+                  </pic:spPr>
+                </pic:pic>
+              </a:graphicData>
+            </a:graphic>
+          </wp:inline>
+        </w:drawing>
+      </w:r>
+    </w:p>
+    <w:p>
+      <w:pPr>
+        <w:pStyle w:val="Legenda"/>
+        <w:rPr>
+          <w:sz w:val="24"/>
+          <w:szCs w:val="24"/>
+          <w:lang w:val="pt-PT"/>
+        </w:rPr>
+      </w:pPr>
+      <w:bookmarkStart w:id="7" w:name="_Toc107098950"/>
+      <w:proofErr w:type="spellStart"/>
+      <w:r>
+        <w:t>Figura</w:t>
+      </w:r>
+      <w:proofErr w:type="spellEnd"/>
+      <w:r>
+        <w:t xml:space="preserve"> </w:t>
+      </w:r>
+      <w:fldSimple w:instr=" SEQ Figura \* ARABIC ">
+        <w:r>
+          <w:rPr>
+            <w:noProof/>
+          </w:rPr>
+          <w:t>4</w:t>
+        </w:r>
+      </w:fldSimple>
+      <w:r>
+        <w:t xml:space="preserve"> - </w:t>
+      </w:r>
+      <w:proofErr w:type="spellStart"/>
+      <w:r>
+        <w:t>Comparação</w:t>
+      </w:r>
+      <w:proofErr w:type="spellEnd"/>
+      <w:r>
+        <w:t xml:space="preserve"> dados </w:t>
+      </w:r>
+      <w:proofErr w:type="spellStart"/>
+      <w:r>
+        <w:t>originais</w:t>
+      </w:r>
+      <w:proofErr w:type="spellEnd"/>
+      <w:r>
+        <w:t xml:space="preserve"> com 1ª's </w:t>
+      </w:r>
+      <w:proofErr w:type="spellStart"/>
+      <w:r>
+        <w:t>diferenças</w:t>
+      </w:r>
+      <w:proofErr w:type="spellEnd"/>
+      <w:r>
+        <w:t xml:space="preserve">, log, e </w:t>
+      </w:r>
+      <w:r>
+        <w:t xml:space="preserve">1ª's </w:t>
+      </w:r>
+      <w:proofErr w:type="spellStart"/>
+      <w:r>
+        <w:t>diferença</w:t>
+      </w:r>
+      <w:r>
+        <w:t>s</w:t>
+      </w:r>
+      <w:proofErr w:type="spellEnd"/>
+      <w:r>
+        <w:t xml:space="preserve"> do log</w:t>
+      </w:r>
+      <w:bookmarkEnd w:id="7"/>
+    </w:p>
+    <w:p>
+      <w:pPr>
+        <w:ind w:firstLine="720"/>
+        <w:rPr>
+          <w:sz w:val="24"/>
+          <w:szCs w:val="24"/>
+          <w:lang w:val="pt-PT"/>
+        </w:rPr>
+      </w:pPr>
+      <w:r>
+        <w:rPr>
+          <w:sz w:val="24"/>
+          <w:szCs w:val="24"/>
+          <w:lang w:val="pt-PT"/>
+        </w:rPr>
+        <w:lastRenderedPageBreak/>
+        <w:t xml:space="preserve">Tendo em conta os resultados alcançados, começamos a utilizar o </w:t>
+      </w:r>
+      <w:proofErr w:type="spellStart"/>
+      <w:r>
+        <w:rPr>
+          <w:i/>
+          <w:iCs/>
+          <w:sz w:val="24"/>
+          <w:szCs w:val="24"/>
+          <w:lang w:val="pt-PT"/>
+        </w:rPr>
+        <w:t>dataset</w:t>
+      </w:r>
+      <w:proofErr w:type="spellEnd"/>
+      <w:r>
+        <w:rPr>
+          <w:sz w:val="24"/>
+          <w:szCs w:val="24"/>
+          <w:lang w:val="pt-PT"/>
+        </w:rPr>
+        <w:t xml:space="preserve"> com os valores calculados através do logaritmo e o </w:t>
+      </w:r>
+      <w:proofErr w:type="spellStart"/>
+      <w:r>
+        <w:rPr>
+          <w:i/>
+          <w:iCs/>
+          <w:sz w:val="24"/>
+          <w:szCs w:val="24"/>
+          <w:lang w:val="pt-PT"/>
+        </w:rPr>
+        <w:t>dataset</w:t>
+      </w:r>
+      <w:proofErr w:type="spellEnd"/>
+      <w:r>
+        <w:rPr>
+          <w:sz w:val="24"/>
+          <w:szCs w:val="24"/>
+          <w:lang w:val="pt-PT"/>
+        </w:rPr>
+        <w:t xml:space="preserve"> das 1ª’s diferenças do logaritmo.</w:t>
+      </w:r>
+    </w:p>
+    <w:p>
+      <w:pPr>
+        <w:ind w:firstLine="720"/>
+        <w:rPr>
+          <w:sz w:val="24"/>
+          <w:szCs w:val="24"/>
+          <w:lang w:val="pt-PT"/>
+        </w:rPr>
+      </w:pPr>
+      <w:r>
+        <w:rPr>
+          <w:sz w:val="24"/>
+          <w:szCs w:val="24"/>
+          <w:lang w:val="pt-PT"/>
+        </w:rPr>
+        <w:t>Posterio</w:t>
+      </w:r>
+      <w:r>
+        <w:rPr>
+          <w:sz w:val="24"/>
+          <w:szCs w:val="24"/>
+          <w:lang w:val="pt-PT"/>
+        </w:rPr>
+        <w:t>r</w:t>
+      </w:r>
+      <w:r>
+        <w:rPr>
+          <w:sz w:val="24"/>
+          <w:szCs w:val="24"/>
+          <w:lang w:val="pt-PT"/>
+        </w:rPr>
+        <w:t xml:space="preserve">mente, fomos verificar a </w:t>
+      </w:r>
+      <w:proofErr w:type="spellStart"/>
+      <w:r>
+        <w:rPr>
+          <w:sz w:val="24"/>
+          <w:szCs w:val="24"/>
+          <w:lang w:val="pt-PT"/>
+        </w:rPr>
+        <w:t>estacionariedade</w:t>
+      </w:r>
+      <w:proofErr w:type="spellEnd"/>
+      <w:r>
+        <w:rPr>
+          <w:sz w:val="24"/>
+          <w:szCs w:val="24"/>
+          <w:lang w:val="pt-PT"/>
+        </w:rPr>
+        <w:t xml:space="preserve"> de cada </w:t>
+      </w:r>
+      <w:proofErr w:type="spellStart"/>
+      <w:r>
+        <w:rPr>
+          <w:i/>
+          <w:iCs/>
+          <w:sz w:val="24"/>
+          <w:szCs w:val="24"/>
+          <w:lang w:val="pt-PT"/>
+        </w:rPr>
+        <w:t>dataset</w:t>
+      </w:r>
+      <w:proofErr w:type="spellEnd"/>
+      <w:r>
+        <w:rPr>
+          <w:sz w:val="24"/>
+          <w:szCs w:val="24"/>
+          <w:lang w:val="pt-PT"/>
+        </w:rPr>
+        <w:t xml:space="preserve">. </w:t>
+      </w:r>
+      <w:r>
+        <w:rPr>
+          <w:sz w:val="24"/>
+          <w:szCs w:val="24"/>
+          <w:lang w:val="pt-PT"/>
+        </w:rPr>
+        <w:t>A</w:t>
+      </w:r>
+      <w:r>
+        <w:rPr>
+          <w:sz w:val="24"/>
+          <w:szCs w:val="24"/>
+          <w:lang w:val="pt-PT"/>
+        </w:rPr>
+        <w:t xml:space="preserve">través do teste </w:t>
+      </w:r>
+      <w:proofErr w:type="spellStart"/>
+      <w:r>
+        <w:rPr>
+          <w:sz w:val="24"/>
+          <w:szCs w:val="24"/>
+          <w:lang w:val="pt-PT"/>
+        </w:rPr>
+        <w:t>adf</w:t>
+      </w:r>
+      <w:proofErr w:type="spellEnd"/>
+      <w:r>
+        <w:rPr>
+          <w:sz w:val="24"/>
+          <w:szCs w:val="24"/>
+          <w:lang w:val="pt-PT"/>
+        </w:rPr>
+        <w:t xml:space="preserve">, conseguimos concluir que </w:t>
+      </w:r>
+      <w:r>
+        <w:rPr>
+          <w:sz w:val="24"/>
+          <w:szCs w:val="24"/>
+          <w:lang w:val="pt-PT"/>
+        </w:rPr>
+        <w:t xml:space="preserve">o </w:t>
+      </w:r>
+      <w:proofErr w:type="spellStart"/>
+      <w:r>
+        <w:rPr>
+          <w:i/>
+          <w:iCs/>
+          <w:sz w:val="24"/>
+          <w:szCs w:val="24"/>
+          <w:lang w:val="pt-PT"/>
+        </w:rPr>
+        <w:t>dataset</w:t>
+      </w:r>
+      <w:proofErr w:type="spellEnd"/>
+      <w:r>
+        <w:rPr>
+          <w:sz w:val="24"/>
+          <w:szCs w:val="24"/>
+          <w:lang w:val="pt-PT"/>
+        </w:rPr>
+        <w:t xml:space="preserve"> </w:t>
+      </w:r>
+      <w:r>
+        <w:rPr>
+          <w:sz w:val="24"/>
+          <w:szCs w:val="24"/>
+          <w:lang w:val="pt-PT"/>
+        </w:rPr>
+        <w:t xml:space="preserve">com os dados </w:t>
+      </w:r>
+      <w:r>
+        <w:rPr>
+          <w:sz w:val="24"/>
+          <w:szCs w:val="24"/>
+          <w:lang w:val="pt-PT"/>
+        </w:rPr>
+        <w:t>do logaritmo</w:t>
+      </w:r>
+      <w:r>
+        <w:rPr>
+          <w:sz w:val="24"/>
+          <w:szCs w:val="24"/>
+          <w:lang w:val="pt-PT"/>
+        </w:rPr>
+        <w:t xml:space="preserve">, apresentam um </w:t>
+      </w:r>
+      <w:r>
+        <w:rPr>
+          <w:i/>
+          <w:iCs/>
+          <w:sz w:val="24"/>
+          <w:szCs w:val="24"/>
+          <w:lang w:val="pt-PT"/>
+        </w:rPr>
+        <w:t>p-</w:t>
+      </w:r>
+      <w:proofErr w:type="spellStart"/>
+      <w:r>
+        <w:rPr>
+          <w:i/>
+          <w:iCs/>
+          <w:sz w:val="24"/>
+          <w:szCs w:val="24"/>
+          <w:lang w:val="pt-PT"/>
+        </w:rPr>
+        <w:t>value</w:t>
+      </w:r>
+      <w:proofErr w:type="spellEnd"/>
+      <w:r>
+        <w:rPr>
+          <w:i/>
+          <w:iCs/>
+          <w:sz w:val="24"/>
+          <w:szCs w:val="24"/>
+          <w:lang w:val="pt-PT"/>
+        </w:rPr>
+        <w:t xml:space="preserve"> </w:t>
+      </w:r>
+      <w:r>
+        <w:rPr>
+          <w:sz w:val="24"/>
+          <w:szCs w:val="24"/>
+          <w:lang w:val="pt-PT"/>
+        </w:rPr>
+        <w:t>superior a 5%, o que significa que</w:t>
+      </w:r>
+      <w:r>
+        <w:rPr>
+          <w:sz w:val="24"/>
+          <w:szCs w:val="24"/>
+          <w:lang w:val="pt-PT"/>
+        </w:rPr>
+        <w:t xml:space="preserve"> não se rejeita H0, pelo que</w:t>
+      </w:r>
+      <w:r>
+        <w:rPr>
+          <w:sz w:val="24"/>
+          <w:szCs w:val="24"/>
+          <w:lang w:val="pt-PT"/>
+        </w:rPr>
+        <w:t xml:space="preserve"> não apresentam </w:t>
+      </w:r>
+      <w:proofErr w:type="spellStart"/>
+      <w:r>
+        <w:rPr>
+          <w:sz w:val="24"/>
+          <w:szCs w:val="24"/>
+          <w:lang w:val="pt-PT"/>
+        </w:rPr>
+        <w:t>estacionariedade</w:t>
+      </w:r>
+      <w:proofErr w:type="spellEnd"/>
+      <w:r>
+        <w:rPr>
+          <w:sz w:val="24"/>
+          <w:szCs w:val="24"/>
+          <w:lang w:val="pt-PT"/>
+        </w:rPr>
+        <w:t xml:space="preserve">, o que é um </w:t>
+      </w:r>
+      <w:proofErr w:type="spellStart"/>
+      <w:r>
+        <w:rPr>
+          <w:sz w:val="24"/>
+          <w:szCs w:val="24"/>
+          <w:lang w:val="pt-PT"/>
+        </w:rPr>
+        <w:t>índicio</w:t>
+      </w:r>
+      <w:proofErr w:type="spellEnd"/>
+      <w:r>
+        <w:rPr>
+          <w:sz w:val="24"/>
+          <w:szCs w:val="24"/>
+          <w:lang w:val="pt-PT"/>
+        </w:rPr>
+        <w:t xml:space="preserve"> da existência de uma </w:t>
+      </w:r>
+      <w:proofErr w:type="spellStart"/>
+      <w:r>
+        <w:rPr>
+          <w:sz w:val="24"/>
+          <w:szCs w:val="24"/>
+          <w:lang w:val="pt-PT"/>
+        </w:rPr>
+        <w:t>R</w:t>
+      </w:r>
+      <w:r>
+        <w:rPr>
+          <w:i/>
+          <w:iCs/>
+          <w:sz w:val="24"/>
+          <w:szCs w:val="24"/>
+          <w:lang w:val="pt-PT"/>
+        </w:rPr>
+        <w:t>andom</w:t>
+      </w:r>
+      <w:proofErr w:type="spellEnd"/>
+      <w:r>
+        <w:rPr>
+          <w:i/>
+          <w:iCs/>
+          <w:sz w:val="24"/>
+          <w:szCs w:val="24"/>
+          <w:lang w:val="pt-PT"/>
+        </w:rPr>
+        <w:t xml:space="preserve"> </w:t>
+      </w:r>
+      <w:proofErr w:type="spellStart"/>
+      <w:r>
+        <w:rPr>
+          <w:i/>
+          <w:iCs/>
+          <w:sz w:val="24"/>
+          <w:szCs w:val="24"/>
+          <w:lang w:val="pt-PT"/>
+        </w:rPr>
+        <w:t>W</w:t>
+      </w:r>
+      <w:r>
+        <w:rPr>
+          <w:i/>
+          <w:iCs/>
+          <w:sz w:val="24"/>
+          <w:szCs w:val="24"/>
+          <w:lang w:val="pt-PT"/>
+        </w:rPr>
+        <w:t>alk</w:t>
+      </w:r>
+      <w:proofErr w:type="spellEnd"/>
       <w:r>
         <w:rPr>
           <w:sz w:val="24"/>
@@ -1898,6 +3623,942 @@
         </w:rPr>
         <w:t>.</w:t>
       </w:r>
+      <w:r>
+        <w:rPr>
+          <w:sz w:val="24"/>
+          <w:szCs w:val="24"/>
+          <w:lang w:val="pt-PT"/>
+        </w:rPr>
+        <w:t xml:space="preserve"> Por outro lado, o </w:t>
+      </w:r>
+      <w:proofErr w:type="spellStart"/>
+      <w:r>
+        <w:rPr>
+          <w:i/>
+          <w:iCs/>
+          <w:sz w:val="24"/>
+          <w:szCs w:val="24"/>
+          <w:lang w:val="pt-PT"/>
+        </w:rPr>
+        <w:t>dataset</w:t>
+      </w:r>
+      <w:proofErr w:type="spellEnd"/>
+      <w:r>
+        <w:rPr>
+          <w:sz w:val="24"/>
+          <w:szCs w:val="24"/>
+          <w:lang w:val="pt-PT"/>
+        </w:rPr>
+        <w:t xml:space="preserve"> com os dados </w:t>
+      </w:r>
+      <w:proofErr w:type="spellStart"/>
+      <w:r>
+        <w:rPr>
+          <w:sz w:val="24"/>
+          <w:szCs w:val="24"/>
+          <w:lang w:val="pt-PT"/>
+        </w:rPr>
+        <w:t>das</w:t>
+      </w:r>
+      <w:proofErr w:type="spellEnd"/>
+      <w:r>
+        <w:rPr>
+          <w:sz w:val="24"/>
+          <w:szCs w:val="24"/>
+          <w:lang w:val="pt-PT"/>
+        </w:rPr>
+        <w:t xml:space="preserve"> 1ª’s diferenças do logaritmo</w:t>
+      </w:r>
+      <w:r>
+        <w:rPr>
+          <w:sz w:val="24"/>
+          <w:szCs w:val="24"/>
+          <w:lang w:val="pt-PT"/>
+        </w:rPr>
+        <w:t xml:space="preserve">, apresentam um </w:t>
+      </w:r>
+      <w:r>
+        <w:rPr>
+          <w:i/>
+          <w:iCs/>
+          <w:sz w:val="24"/>
+          <w:szCs w:val="24"/>
+          <w:lang w:val="pt-PT"/>
+        </w:rPr>
+        <w:t>p-</w:t>
+      </w:r>
+      <w:proofErr w:type="spellStart"/>
+      <w:r>
+        <w:rPr>
+          <w:i/>
+          <w:iCs/>
+          <w:sz w:val="24"/>
+          <w:szCs w:val="24"/>
+          <w:lang w:val="pt-PT"/>
+        </w:rPr>
+        <w:t>value</w:t>
+      </w:r>
+      <w:proofErr w:type="spellEnd"/>
+      <w:r>
+        <w:rPr>
+          <w:sz w:val="24"/>
+          <w:szCs w:val="24"/>
+          <w:lang w:val="pt-PT"/>
+        </w:rPr>
+        <w:t xml:space="preserve"> inferior a 5%, </w:t>
+      </w:r>
+      <w:r>
+        <w:rPr>
+          <w:sz w:val="24"/>
+          <w:szCs w:val="24"/>
+          <w:lang w:val="pt-PT"/>
+        </w:rPr>
+        <w:t>o que significa que</w:t>
+      </w:r>
+      <w:r>
+        <w:rPr>
+          <w:sz w:val="24"/>
+          <w:szCs w:val="24"/>
+          <w:lang w:val="pt-PT"/>
+        </w:rPr>
+        <w:t xml:space="preserve"> se rejeita H0, que tem</w:t>
+      </w:r>
+      <w:r>
+        <w:rPr>
+          <w:sz w:val="24"/>
+          <w:szCs w:val="24"/>
+          <w:lang w:val="pt-PT"/>
+        </w:rPr>
+        <w:t xml:space="preserve"> </w:t>
+      </w:r>
+      <w:proofErr w:type="spellStart"/>
+      <w:r>
+        <w:rPr>
+          <w:sz w:val="24"/>
+          <w:szCs w:val="24"/>
+          <w:lang w:val="pt-PT"/>
+        </w:rPr>
+        <w:t>estacionariedade</w:t>
+      </w:r>
+      <w:proofErr w:type="spellEnd"/>
+      <w:r>
+        <w:rPr>
+          <w:sz w:val="24"/>
+          <w:szCs w:val="24"/>
+          <w:lang w:val="pt-PT"/>
+        </w:rPr>
+        <w:t xml:space="preserve">, e que é </w:t>
+      </w:r>
+      <w:proofErr w:type="spellStart"/>
+      <w:r>
+        <w:rPr>
+          <w:sz w:val="24"/>
+          <w:szCs w:val="24"/>
+          <w:lang w:val="pt-PT"/>
+        </w:rPr>
+        <w:t>índicio</w:t>
+      </w:r>
+      <w:proofErr w:type="spellEnd"/>
+      <w:r>
+        <w:rPr>
+          <w:sz w:val="24"/>
+          <w:szCs w:val="24"/>
+          <w:lang w:val="pt-PT"/>
+        </w:rPr>
+        <w:t xml:space="preserve"> da existência de uma </w:t>
+      </w:r>
+      <w:r>
+        <w:rPr>
+          <w:i/>
+          <w:iCs/>
+          <w:sz w:val="24"/>
+          <w:szCs w:val="24"/>
+          <w:lang w:val="pt-PT"/>
+        </w:rPr>
+        <w:t xml:space="preserve">White </w:t>
+      </w:r>
+      <w:r>
+        <w:rPr>
+          <w:i/>
+          <w:iCs/>
+          <w:sz w:val="24"/>
+          <w:szCs w:val="24"/>
+          <w:lang w:val="pt-PT"/>
+        </w:rPr>
+        <w:t>N</w:t>
+      </w:r>
+      <w:r>
+        <w:rPr>
+          <w:i/>
+          <w:iCs/>
+          <w:sz w:val="24"/>
+          <w:szCs w:val="24"/>
+          <w:lang w:val="pt-PT"/>
+        </w:rPr>
+        <w:t>oise</w:t>
+      </w:r>
+      <w:r>
+        <w:rPr>
+          <w:sz w:val="24"/>
+          <w:szCs w:val="24"/>
+          <w:lang w:val="pt-PT"/>
+        </w:rPr>
+        <w:t>.</w:t>
+      </w:r>
+    </w:p>
+    <w:p>
+      <w:pPr>
+        <w:ind w:firstLine="720"/>
+        <w:rPr>
+          <w:sz w:val="24"/>
+          <w:szCs w:val="24"/>
+          <w:lang w:val="pt-PT"/>
+        </w:rPr>
+      </w:pPr>
+      <w:r>
+        <w:rPr>
+          <w:sz w:val="24"/>
+          <w:szCs w:val="24"/>
+          <w:lang w:val="pt-PT"/>
+        </w:rPr>
+        <w:t xml:space="preserve">Por último, realizamos uma análise à sazonalidade de cada </w:t>
+      </w:r>
+      <w:proofErr w:type="spellStart"/>
+      <w:r>
+        <w:rPr>
+          <w:i/>
+          <w:iCs/>
+          <w:sz w:val="24"/>
+          <w:szCs w:val="24"/>
+          <w:lang w:val="pt-PT"/>
+        </w:rPr>
+        <w:t>dataset</w:t>
+      </w:r>
+      <w:proofErr w:type="spellEnd"/>
+      <w:r>
+        <w:rPr>
+          <w:sz w:val="24"/>
+          <w:szCs w:val="24"/>
+          <w:lang w:val="pt-PT"/>
+        </w:rPr>
+        <w:t xml:space="preserve">. </w:t>
+      </w:r>
+      <w:r>
+        <w:rPr>
+          <w:sz w:val="24"/>
+          <w:szCs w:val="24"/>
+          <w:lang w:val="pt-PT"/>
+        </w:rPr>
+        <w:t xml:space="preserve">Existem dois </w:t>
+      </w:r>
+      <w:r>
+        <w:rPr>
+          <w:sz w:val="24"/>
+          <w:szCs w:val="24"/>
+          <w:lang w:val="pt-PT"/>
+        </w:rPr>
+        <w:t xml:space="preserve">modelos subjacentes a esta, nomeadamente, o modelo aditivo e o multiplicativo. Ambos foram testados para </w:t>
+      </w:r>
+      <w:r>
+        <w:rPr>
+          <w:sz w:val="24"/>
+          <w:szCs w:val="24"/>
+          <w:lang w:val="pt-PT"/>
+        </w:rPr>
+        <w:t xml:space="preserve">o </w:t>
+      </w:r>
+      <w:proofErr w:type="spellStart"/>
+      <w:r>
+        <w:rPr>
+          <w:i/>
+          <w:iCs/>
+          <w:sz w:val="24"/>
+          <w:szCs w:val="24"/>
+          <w:lang w:val="pt-PT"/>
+        </w:rPr>
+        <w:t>dataset</w:t>
+      </w:r>
+      <w:proofErr w:type="spellEnd"/>
+      <w:r>
+        <w:rPr>
+          <w:sz w:val="24"/>
+          <w:szCs w:val="24"/>
+          <w:lang w:val="pt-PT"/>
+        </w:rPr>
+        <w:t xml:space="preserve"> com os dados </w:t>
+      </w:r>
+      <w:r>
+        <w:rPr>
+          <w:sz w:val="24"/>
+          <w:szCs w:val="24"/>
+          <w:lang w:val="pt-PT"/>
+        </w:rPr>
+        <w:t>do logaritmo</w:t>
+      </w:r>
+      <w:r>
+        <w:rPr>
+          <w:sz w:val="24"/>
+          <w:szCs w:val="24"/>
+          <w:lang w:val="pt-PT"/>
+        </w:rPr>
+        <w:t xml:space="preserve">, e para </w:t>
+      </w:r>
+      <w:r>
+        <w:rPr>
+          <w:sz w:val="24"/>
+          <w:szCs w:val="24"/>
+          <w:lang w:val="pt-PT"/>
+        </w:rPr>
+        <w:t xml:space="preserve">o </w:t>
+      </w:r>
+      <w:proofErr w:type="spellStart"/>
+      <w:r>
+        <w:rPr>
+          <w:i/>
+          <w:iCs/>
+          <w:sz w:val="24"/>
+          <w:szCs w:val="24"/>
+          <w:lang w:val="pt-PT"/>
+        </w:rPr>
+        <w:t>dataset</w:t>
+      </w:r>
+      <w:proofErr w:type="spellEnd"/>
+      <w:r>
+        <w:rPr>
+          <w:sz w:val="24"/>
+          <w:szCs w:val="24"/>
+          <w:lang w:val="pt-PT"/>
+        </w:rPr>
+        <w:t xml:space="preserve"> com os dados das 1ª’s diferenças do logaritmo</w:t>
+      </w:r>
+      <w:r>
+        <w:rPr>
+          <w:sz w:val="24"/>
+          <w:szCs w:val="24"/>
+          <w:lang w:val="pt-PT"/>
+        </w:rPr>
+        <w:t xml:space="preserve">. </w:t>
+      </w:r>
+      <w:r>
+        <w:rPr>
+          <w:sz w:val="24"/>
+          <w:szCs w:val="24"/>
+          <w:lang w:val="pt-PT"/>
+        </w:rPr>
+        <w:t xml:space="preserve">Apesar de ambos os modelos terem sido testados, o que melhor se aplica no nosso caso, seria o multiplicativo. Assim sendo, a figura 6, demonstra o modelo multiplicativo </w:t>
+      </w:r>
+      <w:r>
+        <w:t xml:space="preserve">para </w:t>
+      </w:r>
+      <w:proofErr w:type="spellStart"/>
+      <w:r>
+        <w:t>os</w:t>
+      </w:r>
+      <w:proofErr w:type="spellEnd"/>
+      <w:r>
+        <w:t xml:space="preserve"> dados </w:t>
+      </w:r>
+      <w:r>
+        <w:rPr>
+          <w:sz w:val="24"/>
+          <w:szCs w:val="24"/>
+          <w:lang w:val="pt-PT"/>
+        </w:rPr>
+        <w:t>do logaritmo</w:t>
+      </w:r>
+      <w:r>
+        <w:rPr>
+          <w:sz w:val="24"/>
+          <w:szCs w:val="24"/>
+          <w:lang w:val="pt-PT"/>
+        </w:rPr>
+        <w:t xml:space="preserve">, e conclui-se que </w:t>
+      </w:r>
+      <w:r>
+        <w:rPr>
+          <w:color w:val="FF0000"/>
+          <w:sz w:val="24"/>
+          <w:szCs w:val="24"/>
+          <w:lang w:val="pt-PT"/>
+        </w:rPr>
+        <w:t xml:space="preserve">não </w:t>
+      </w:r>
+      <w:r>
+        <w:rPr>
+          <w:color w:val="FF0000"/>
+          <w:sz w:val="24"/>
+          <w:szCs w:val="24"/>
+          <w:lang w:val="pt-PT"/>
+        </w:rPr>
+        <w:t xml:space="preserve">apresentam </w:t>
+      </w:r>
+      <w:r>
+        <w:rPr>
+          <w:color w:val="FF0000"/>
+          <w:sz w:val="24"/>
+          <w:szCs w:val="24"/>
+          <w:lang w:val="pt-PT"/>
+        </w:rPr>
+        <w:t>sazonalidade</w:t>
+      </w:r>
+      <w:r>
+        <w:rPr>
+          <w:sz w:val="24"/>
+          <w:szCs w:val="24"/>
+          <w:lang w:val="pt-PT"/>
+        </w:rPr>
+        <w:t xml:space="preserve">. Já a figura 8, </w:t>
+      </w:r>
+      <w:r>
+        <w:rPr>
+          <w:sz w:val="24"/>
+          <w:szCs w:val="24"/>
+          <w:lang w:val="pt-PT"/>
+        </w:rPr>
+        <w:t xml:space="preserve">demonstra o modelo multiplicativo </w:t>
+      </w:r>
+      <w:r>
+        <w:t xml:space="preserve">para </w:t>
+      </w:r>
+      <w:proofErr w:type="spellStart"/>
+      <w:r>
+        <w:t>os</w:t>
+      </w:r>
+      <w:proofErr w:type="spellEnd"/>
+      <w:r>
+        <w:t xml:space="preserve"> dados </w:t>
+      </w:r>
+      <w:r>
+        <w:rPr>
+          <w:sz w:val="24"/>
+          <w:szCs w:val="24"/>
+          <w:lang w:val="pt-PT"/>
+        </w:rPr>
+        <w:t xml:space="preserve">das 1ª’s diferenças do logaritmo, e conclui-se que </w:t>
+      </w:r>
+      <w:r>
+        <w:rPr>
+          <w:color w:val="FF0000"/>
+          <w:sz w:val="24"/>
+          <w:szCs w:val="24"/>
+          <w:lang w:val="pt-PT"/>
+        </w:rPr>
+        <w:t xml:space="preserve">não </w:t>
+      </w:r>
+      <w:r>
+        <w:rPr>
+          <w:color w:val="FF0000"/>
+          <w:sz w:val="24"/>
+          <w:szCs w:val="24"/>
+          <w:lang w:val="pt-PT"/>
+        </w:rPr>
+        <w:t>a</w:t>
+      </w:r>
+      <w:r>
+        <w:rPr>
+          <w:color w:val="FF0000"/>
+          <w:sz w:val="24"/>
+          <w:szCs w:val="24"/>
+          <w:lang w:val="pt-PT"/>
+        </w:rPr>
+        <w:t>presentam sazonalidade</w:t>
+      </w:r>
+      <w:r>
+        <w:rPr>
+          <w:color w:val="FF0000"/>
+          <w:sz w:val="24"/>
+          <w:szCs w:val="24"/>
+          <w:lang w:val="pt-PT"/>
+        </w:rPr>
+        <w:t>.</w:t>
+      </w:r>
+    </w:p>
+    <w:p>
+      <w:pPr>
+        <w:rPr>
+          <w:sz w:val="24"/>
+          <w:szCs w:val="24"/>
+          <w:lang w:val="pt-PT"/>
+        </w:rPr>
+      </w:pPr>
+    </w:p>
+    <w:p>
+      <w:pPr>
+        <w:keepNext/>
+      </w:pPr>
+      <w:r>
+        <w:rPr>
+          <w:noProof/>
+          <w:sz w:val="24"/>
+          <w:szCs w:val="24"/>
+          <w:lang w:val="pt-PT"/>
+        </w:rPr>
+        <w:drawing>
+          <wp:inline distT="0" distB="0" distL="0" distR="0" wp14:anchorId="1E85A2CF" wp14:editId="30670FCE">
+            <wp:extent cx="4029461" cy="2200275"/>
+            <wp:effectExtent l="0" t="0" r="9525" b="0"/>
+            <wp:docPr id="9" name="Imagem 9"/>
+            <wp:cNvGraphicFramePr>
+              <a:graphicFrameLocks xmlns:a="http://schemas.openxmlformats.org/drawingml/2006/main" noChangeAspect="1"/>
+            </wp:cNvGraphicFramePr>
+            <a:graphic xmlns:a="http://schemas.openxmlformats.org/drawingml/2006/main">
+              <a:graphicData uri="http://schemas.openxmlformats.org/drawingml/2006/picture">
+                <pic:pic xmlns:pic="http://schemas.openxmlformats.org/drawingml/2006/picture">
+                  <pic:nvPicPr>
+                    <pic:cNvPr id="9" name="Imagem 9"/>
+                    <pic:cNvPicPr/>
+                  </pic:nvPicPr>
+                  <pic:blipFill>
+                    <a:blip r:embed="rId17">
+                      <a:extLst>
+                        <a:ext uri="{28A0092B-C50C-407E-A947-70E740481C1C}">
+                          <a14:useLocalDpi xmlns:a14="http://schemas.microsoft.com/office/drawing/2010/main" val="0"/>
+                        </a:ext>
+                      </a:extLst>
+                    </a:blip>
+                    <a:stretch>
+                      <a:fillRect/>
+                    </a:stretch>
+                  </pic:blipFill>
+                  <pic:spPr>
+                    <a:xfrm>
+                      <a:off x="0" y="0"/>
+                      <a:ext cx="4050933" cy="2212000"/>
+                    </a:xfrm>
+                    <a:prstGeom prst="rect">
+                      <a:avLst/>
+                    </a:prstGeom>
+                  </pic:spPr>
+                </pic:pic>
+              </a:graphicData>
+            </a:graphic>
+          </wp:inline>
+        </w:drawing>
+      </w:r>
+    </w:p>
+    <w:p>
+      <w:pPr>
+        <w:pStyle w:val="Legenda"/>
+        <w:rPr>
+          <w:sz w:val="24"/>
+          <w:szCs w:val="24"/>
+          <w:lang w:val="pt-PT"/>
+        </w:rPr>
+      </w:pPr>
+      <w:bookmarkStart w:id="8" w:name="_Toc107098951"/>
+      <w:proofErr w:type="spellStart"/>
+      <w:r>
+        <w:t>Figura</w:t>
+      </w:r>
+      <w:proofErr w:type="spellEnd"/>
+      <w:r>
+        <w:t xml:space="preserve"> </w:t>
+      </w:r>
+      <w:fldSimple w:instr=" SEQ Figura \* ARABIC ">
+        <w:r>
+          <w:rPr>
+            <w:noProof/>
+          </w:rPr>
+          <w:t>5</w:t>
+        </w:r>
+      </w:fldSimple>
+      <w:r>
+        <w:t xml:space="preserve"> - </w:t>
+      </w:r>
+      <w:proofErr w:type="spellStart"/>
+      <w:r>
+        <w:t>Modelo</w:t>
+      </w:r>
+      <w:proofErr w:type="spellEnd"/>
+      <w:r>
+        <w:t xml:space="preserve"> </w:t>
+      </w:r>
+      <w:proofErr w:type="spellStart"/>
+      <w:r>
+        <w:t>aditivo</w:t>
+      </w:r>
+      <w:proofErr w:type="spellEnd"/>
+      <w:r>
+        <w:t xml:space="preserve"> para </w:t>
+      </w:r>
+      <w:proofErr w:type="spellStart"/>
+      <w:r>
+        <w:t>os</w:t>
+      </w:r>
+      <w:proofErr w:type="spellEnd"/>
+      <w:r>
+        <w:t xml:space="preserve"> dados log</w:t>
+      </w:r>
+      <w:bookmarkEnd w:id="8"/>
+    </w:p>
+    <w:p>
+      <w:pPr>
+        <w:rPr>
+          <w:sz w:val="24"/>
+          <w:szCs w:val="24"/>
+          <w:lang w:val="pt-PT"/>
+        </w:rPr>
+      </w:pPr>
+    </w:p>
+    <w:p>
+      <w:pPr>
+        <w:keepNext/>
+      </w:pPr>
+      <w:r>
+        <w:rPr>
+          <w:noProof/>
+          <w:sz w:val="24"/>
+          <w:szCs w:val="24"/>
+          <w:lang w:val="pt-PT"/>
+        </w:rPr>
+        <w:lastRenderedPageBreak/>
+        <w:drawing>
+          <wp:inline distT="0" distB="0" distL="0" distR="0" wp14:anchorId="5F9B8F3E" wp14:editId="1ADCB948">
+            <wp:extent cx="3924300" cy="2142853"/>
+            <wp:effectExtent l="0" t="0" r="0" b="0"/>
+            <wp:docPr id="10" name="Imagem 10"/>
+            <wp:cNvGraphicFramePr>
+              <a:graphicFrameLocks xmlns:a="http://schemas.openxmlformats.org/drawingml/2006/main" noChangeAspect="1"/>
+            </wp:cNvGraphicFramePr>
+            <a:graphic xmlns:a="http://schemas.openxmlformats.org/drawingml/2006/main">
+              <a:graphicData uri="http://schemas.openxmlformats.org/drawingml/2006/picture">
+                <pic:pic xmlns:pic="http://schemas.openxmlformats.org/drawingml/2006/picture">
+                  <pic:nvPicPr>
+                    <pic:cNvPr id="10" name="Imagem 10"/>
+                    <pic:cNvPicPr/>
+                  </pic:nvPicPr>
+                  <pic:blipFill>
+                    <a:blip r:embed="rId18">
+                      <a:extLst>
+                        <a:ext uri="{28A0092B-C50C-407E-A947-70E740481C1C}">
+                          <a14:useLocalDpi xmlns:a14="http://schemas.microsoft.com/office/drawing/2010/main" val="0"/>
+                        </a:ext>
+                      </a:extLst>
+                    </a:blip>
+                    <a:stretch>
+                      <a:fillRect/>
+                    </a:stretch>
+                  </pic:blipFill>
+                  <pic:spPr>
+                    <a:xfrm>
+                      <a:off x="0" y="0"/>
+                      <a:ext cx="3939083" cy="2150925"/>
+                    </a:xfrm>
+                    <a:prstGeom prst="rect">
+                      <a:avLst/>
+                    </a:prstGeom>
+                  </pic:spPr>
+                </pic:pic>
+              </a:graphicData>
+            </a:graphic>
+          </wp:inline>
+        </w:drawing>
+      </w:r>
+    </w:p>
+    <w:p>
+      <w:pPr>
+        <w:pStyle w:val="Legenda"/>
+        <w:rPr>
+          <w:sz w:val="24"/>
+          <w:szCs w:val="24"/>
+          <w:lang w:val="pt-PT"/>
+        </w:rPr>
+      </w:pPr>
+      <w:bookmarkStart w:id="9" w:name="_Toc107098952"/>
+      <w:proofErr w:type="spellStart"/>
+      <w:r>
+        <w:t>Figura</w:t>
+      </w:r>
+      <w:proofErr w:type="spellEnd"/>
+      <w:r>
+        <w:t xml:space="preserve"> </w:t>
+      </w:r>
+      <w:fldSimple w:instr=" SEQ Figura \* ARABIC ">
+        <w:r>
+          <w:rPr>
+            <w:noProof/>
+          </w:rPr>
+          <w:t>6</w:t>
+        </w:r>
+      </w:fldSimple>
+      <w:r>
+        <w:t xml:space="preserve"> - </w:t>
+      </w:r>
+      <w:proofErr w:type="spellStart"/>
+      <w:r>
+        <w:t>Modelo</w:t>
+      </w:r>
+      <w:proofErr w:type="spellEnd"/>
+      <w:r>
+        <w:t xml:space="preserve"> </w:t>
+      </w:r>
+      <w:proofErr w:type="spellStart"/>
+      <w:r>
+        <w:t>multiplicativo</w:t>
+      </w:r>
+      <w:proofErr w:type="spellEnd"/>
+      <w:r>
+        <w:t xml:space="preserve"> para </w:t>
+      </w:r>
+      <w:proofErr w:type="spellStart"/>
+      <w:r>
+        <w:t>os</w:t>
+      </w:r>
+      <w:proofErr w:type="spellEnd"/>
+      <w:r>
+        <w:t xml:space="preserve"> dados log</w:t>
+      </w:r>
+      <w:bookmarkEnd w:id="9"/>
+    </w:p>
+    <w:p>
+      <w:pPr>
+        <w:rPr>
+          <w:sz w:val="24"/>
+          <w:szCs w:val="24"/>
+          <w:lang w:val="pt-PT"/>
+        </w:rPr>
+      </w:pPr>
+    </w:p>
+    <w:p>
+      <w:pPr>
+        <w:keepNext/>
+      </w:pPr>
+      <w:r>
+        <w:rPr>
+          <w:noProof/>
+          <w:sz w:val="24"/>
+          <w:szCs w:val="24"/>
+          <w:lang w:val="pt-PT"/>
+        </w:rPr>
+        <w:drawing>
+          <wp:inline distT="0" distB="0" distL="0" distR="0" wp14:anchorId="00AB1713" wp14:editId="77E0DA51">
+            <wp:extent cx="3981450" cy="2174057"/>
+            <wp:effectExtent l="0" t="0" r="0" b="0"/>
+            <wp:docPr id="11" name="Imagem 11"/>
+            <wp:cNvGraphicFramePr>
+              <a:graphicFrameLocks xmlns:a="http://schemas.openxmlformats.org/drawingml/2006/main" noChangeAspect="1"/>
+            </wp:cNvGraphicFramePr>
+            <a:graphic xmlns:a="http://schemas.openxmlformats.org/drawingml/2006/main">
+              <a:graphicData uri="http://schemas.openxmlformats.org/drawingml/2006/picture">
+                <pic:pic xmlns:pic="http://schemas.openxmlformats.org/drawingml/2006/picture">
+                  <pic:nvPicPr>
+                    <pic:cNvPr id="11" name="Imagem 11"/>
+                    <pic:cNvPicPr/>
+                  </pic:nvPicPr>
+                  <pic:blipFill>
+                    <a:blip r:embed="rId19">
+                      <a:extLst>
+                        <a:ext uri="{28A0092B-C50C-407E-A947-70E740481C1C}">
+                          <a14:useLocalDpi xmlns:a14="http://schemas.microsoft.com/office/drawing/2010/main" val="0"/>
+                        </a:ext>
+                      </a:extLst>
+                    </a:blip>
+                    <a:stretch>
+                      <a:fillRect/>
+                    </a:stretch>
+                  </pic:blipFill>
+                  <pic:spPr>
+                    <a:xfrm>
+                      <a:off x="0" y="0"/>
+                      <a:ext cx="3998236" cy="2183223"/>
+                    </a:xfrm>
+                    <a:prstGeom prst="rect">
+                      <a:avLst/>
+                    </a:prstGeom>
+                  </pic:spPr>
+                </pic:pic>
+              </a:graphicData>
+            </a:graphic>
+          </wp:inline>
+        </w:drawing>
+      </w:r>
+    </w:p>
+    <w:p>
+      <w:pPr>
+        <w:pStyle w:val="Legenda"/>
+        <w:rPr>
+          <w:sz w:val="24"/>
+          <w:szCs w:val="24"/>
+          <w:lang w:val="pt-PT"/>
+        </w:rPr>
+      </w:pPr>
+      <w:bookmarkStart w:id="10" w:name="_Toc107098953"/>
+      <w:proofErr w:type="spellStart"/>
+      <w:r>
+        <w:t>Figura</w:t>
+      </w:r>
+      <w:proofErr w:type="spellEnd"/>
+      <w:r>
+        <w:t xml:space="preserve"> </w:t>
+      </w:r>
+      <w:fldSimple w:instr=" SEQ Figura \* ARABIC ">
+        <w:r>
+          <w:rPr>
+            <w:noProof/>
+          </w:rPr>
+          <w:t>7</w:t>
+        </w:r>
+      </w:fldSimple>
+      <w:r>
+        <w:t xml:space="preserve"> - </w:t>
+      </w:r>
+      <w:proofErr w:type="spellStart"/>
+      <w:r>
+        <w:t>Modelo</w:t>
+      </w:r>
+      <w:proofErr w:type="spellEnd"/>
+      <w:r>
+        <w:t xml:space="preserve"> </w:t>
+      </w:r>
+      <w:proofErr w:type="spellStart"/>
+      <w:r>
+        <w:t>aditivo</w:t>
+      </w:r>
+      <w:proofErr w:type="spellEnd"/>
+      <w:r>
+        <w:t xml:space="preserve"> para </w:t>
+      </w:r>
+      <w:proofErr w:type="spellStart"/>
+      <w:r>
+        <w:t>os</w:t>
+      </w:r>
+      <w:proofErr w:type="spellEnd"/>
+      <w:r>
+        <w:t xml:space="preserve"> dados 1ª's </w:t>
+      </w:r>
+      <w:proofErr w:type="spellStart"/>
+      <w:r>
+        <w:t>diferenças</w:t>
+      </w:r>
+      <w:proofErr w:type="spellEnd"/>
+      <w:r>
+        <w:t xml:space="preserve"> de log</w:t>
+      </w:r>
+      <w:bookmarkEnd w:id="10"/>
+    </w:p>
+    <w:p>
+      <w:pPr>
+        <w:rPr>
+          <w:sz w:val="24"/>
+          <w:szCs w:val="24"/>
+          <w:lang w:val="pt-PT"/>
+        </w:rPr>
+      </w:pPr>
+    </w:p>
+    <w:p>
+      <w:pPr>
+        <w:keepNext/>
+      </w:pPr>
+      <w:r>
+        <w:rPr>
+          <w:noProof/>
+          <w:sz w:val="24"/>
+          <w:szCs w:val="24"/>
+          <w:lang w:val="pt-PT"/>
+        </w:rPr>
+        <w:drawing>
+          <wp:inline distT="0" distB="0" distL="0" distR="0" wp14:anchorId="6A4F70ED" wp14:editId="257B33E7">
+            <wp:extent cx="3990975" cy="2179260"/>
+            <wp:effectExtent l="0" t="0" r="0" b="0"/>
+            <wp:docPr id="12" name="Imagem 12"/>
+            <wp:cNvGraphicFramePr>
+              <a:graphicFrameLocks xmlns:a="http://schemas.openxmlformats.org/drawingml/2006/main" noChangeAspect="1"/>
+            </wp:cNvGraphicFramePr>
+            <a:graphic xmlns:a="http://schemas.openxmlformats.org/drawingml/2006/main">
+              <a:graphicData uri="http://schemas.openxmlformats.org/drawingml/2006/picture">
+                <pic:pic xmlns:pic="http://schemas.openxmlformats.org/drawingml/2006/picture">
+                  <pic:nvPicPr>
+                    <pic:cNvPr id="12" name="Imagem 12"/>
+                    <pic:cNvPicPr/>
+                  </pic:nvPicPr>
+                  <pic:blipFill>
+                    <a:blip r:embed="rId20">
+                      <a:extLst>
+                        <a:ext uri="{28A0092B-C50C-407E-A947-70E740481C1C}">
+                          <a14:useLocalDpi xmlns:a14="http://schemas.microsoft.com/office/drawing/2010/main" val="0"/>
+                        </a:ext>
+                      </a:extLst>
+                    </a:blip>
+                    <a:stretch>
+                      <a:fillRect/>
+                    </a:stretch>
+                  </pic:blipFill>
+                  <pic:spPr>
+                    <a:xfrm>
+                      <a:off x="0" y="0"/>
+                      <a:ext cx="4019420" cy="2194792"/>
+                    </a:xfrm>
+                    <a:prstGeom prst="rect">
+                      <a:avLst/>
+                    </a:prstGeom>
+                  </pic:spPr>
+                </pic:pic>
+              </a:graphicData>
+            </a:graphic>
+          </wp:inline>
+        </w:drawing>
+      </w:r>
+    </w:p>
+    <w:p>
+      <w:pPr>
+        <w:pStyle w:val="Legenda"/>
+      </w:pPr>
+      <w:bookmarkStart w:id="11" w:name="_Toc107098954"/>
+      <w:proofErr w:type="spellStart"/>
+      <w:r>
+        <w:t>Figura</w:t>
+      </w:r>
+      <w:proofErr w:type="spellEnd"/>
+      <w:r>
+        <w:t xml:space="preserve"> </w:t>
+      </w:r>
+      <w:fldSimple w:instr=" SEQ Figura \* ARABIC ">
+        <w:r>
+          <w:rPr>
+            <w:noProof/>
+          </w:rPr>
+          <w:t>8</w:t>
+        </w:r>
+      </w:fldSimple>
+      <w:r>
+        <w:t xml:space="preserve"> - </w:t>
+      </w:r>
+      <w:proofErr w:type="spellStart"/>
+      <w:r>
+        <w:t>Modelo</w:t>
+      </w:r>
+      <w:proofErr w:type="spellEnd"/>
+      <w:r>
+        <w:t xml:space="preserve"> </w:t>
+      </w:r>
+      <w:proofErr w:type="spellStart"/>
+      <w:r>
+        <w:t>multiplicativo</w:t>
+      </w:r>
+      <w:proofErr w:type="spellEnd"/>
+      <w:r>
+        <w:t xml:space="preserve"> </w:t>
+      </w:r>
+      <w:r>
+        <w:t xml:space="preserve">para </w:t>
+      </w:r>
+      <w:proofErr w:type="spellStart"/>
+      <w:r>
+        <w:t>os</w:t>
+      </w:r>
+      <w:proofErr w:type="spellEnd"/>
+      <w:r>
+        <w:t xml:space="preserve"> dados 1ª's </w:t>
+      </w:r>
+      <w:proofErr w:type="spellStart"/>
+      <w:r>
+        <w:t>diferenças</w:t>
+      </w:r>
+      <w:proofErr w:type="spellEnd"/>
+      <w:r>
+        <w:t xml:space="preserve"> de log</w:t>
+      </w:r>
+      <w:bookmarkEnd w:id="11"/>
     </w:p>
     <w:p>
       <w:pPr>
@@ -1912,194 +4573,359 @@
       <w:pPr>
         <w:pStyle w:val="Ttulo1"/>
       </w:pPr>
-      <w:bookmarkStart w:id="4" w:name="_Toc107068605"/>
-      <w:r>
-        <w:t>Mode</w:t>
-      </w:r>
-      <w:r>
-        <w:t>l proposals</w:t>
-      </w:r>
-      <w:bookmarkEnd w:id="4"/>
-      <w:r>
+      <w:bookmarkStart w:id="12" w:name="_Toc107098967"/>
+      <w:proofErr w:type="spellStart"/>
+      <w:r>
+        <w:t>Modelos</w:t>
+      </w:r>
+      <w:proofErr w:type="spellEnd"/>
+      <w:r>
+        <w:t xml:space="preserve"> ARIMA/SARIMA</w:t>
+      </w:r>
+      <w:bookmarkEnd w:id="12"/>
+    </w:p>
+    <w:p>
+      <w:pPr>
+        <w:rPr>
+          <w:sz w:val="24"/>
+          <w:szCs w:val="24"/>
+          <w:lang w:val="pt-PT"/>
+        </w:rPr>
+      </w:pPr>
+    </w:p>
+    <w:p>
+      <w:pPr>
+        <w:rPr>
+          <w:sz w:val="24"/>
+          <w:szCs w:val="24"/>
+          <w:lang w:val="pt-PT"/>
+        </w:rPr>
+      </w:pPr>
+    </w:p>
+    <w:p>
+      <w:pPr>
+        <w:rPr>
+          <w:sz w:val="24"/>
+          <w:szCs w:val="24"/>
+          <w:lang w:val="pt-PT"/>
+        </w:rPr>
+      </w:pPr>
+    </w:p>
+    <w:p>
+      <w:pPr>
+        <w:rPr>
+          <w:sz w:val="24"/>
+          <w:szCs w:val="24"/>
+          <w:lang w:val="pt-PT"/>
+        </w:rPr>
+      </w:pPr>
+    </w:p>
+    <w:p>
+      <w:pPr>
+        <w:rPr>
+          <w:sz w:val="24"/>
+          <w:szCs w:val="24"/>
+          <w:lang w:val="pt-PT"/>
+        </w:rPr>
+      </w:pPr>
+    </w:p>
+    <w:p>
+      <w:pPr>
+        <w:pStyle w:val="Ttulo1"/>
+      </w:pPr>
+      <w:bookmarkStart w:id="13" w:name="_Toc107098968"/>
+      <w:proofErr w:type="spellStart"/>
+      <w:r>
+        <w:t>Previsões</w:t>
+      </w:r>
+      <w:bookmarkEnd w:id="13"/>
+      <w:proofErr w:type="spellEnd"/>
+    </w:p>
+    <w:p>
+      <w:pPr>
+        <w:rPr>
+          <w:sz w:val="24"/>
+          <w:szCs w:val="24"/>
+          <w:lang w:val="pt-PT"/>
+        </w:rPr>
+      </w:pPr>
+    </w:p>
+    <w:p>
+      <w:pPr>
+        <w:rPr>
+          <w:sz w:val="24"/>
+          <w:szCs w:val="24"/>
+          <w:lang w:val="pt-PT"/>
+        </w:rPr>
+      </w:pPr>
+    </w:p>
+    <w:p>
+      <w:pPr>
+        <w:rPr>
+          <w:sz w:val="24"/>
+          <w:szCs w:val="24"/>
+          <w:lang w:val="pt-PT"/>
+        </w:rPr>
+      </w:pPr>
+    </w:p>
+    <w:p>
+      <w:pPr>
+        <w:rPr>
+          <w:sz w:val="24"/>
+          <w:szCs w:val="24"/>
+          <w:lang w:val="pt-PT"/>
+        </w:rPr>
+      </w:pPr>
+    </w:p>
+    <w:p>
+      <w:pPr>
+        <w:rPr>
+          <w:sz w:val="24"/>
+          <w:szCs w:val="24"/>
+          <w:lang w:val="pt-PT"/>
+        </w:rPr>
+      </w:pPr>
+    </w:p>
+    <w:p>
+      <w:pPr>
+        <w:pStyle w:val="Ttulo1"/>
+      </w:pPr>
+      <w:bookmarkStart w:id="14" w:name="_Toc107098969"/>
+      <w:proofErr w:type="spellStart"/>
+      <w:r>
+        <w:t>Discussão</w:t>
+      </w:r>
+      <w:proofErr w:type="spellEnd"/>
+      <w:r>
+        <w:t xml:space="preserve"> de </w:t>
+      </w:r>
+      <w:proofErr w:type="spellStart"/>
+      <w:r>
+        <w:t>Resultados</w:t>
+      </w:r>
+      <w:proofErr w:type="spellEnd"/>
+      <w:r>
+        <w:t>/</w:t>
+      </w:r>
+      <w:proofErr w:type="spellStart"/>
+      <w:r>
+        <w:t>Conclusões</w:t>
+      </w:r>
+      <w:bookmarkEnd w:id="14"/>
+      <w:proofErr w:type="spellEnd"/>
+    </w:p>
+    <w:p>
+      <w:pPr>
+        <w:rPr>
+          <w:sz w:val="24"/>
+          <w:szCs w:val="24"/>
+          <w:lang w:val="pt-PT"/>
+        </w:rPr>
+      </w:pPr>
+    </w:p>
+    <w:p>
+      <w:pPr>
+        <w:rPr>
+          <w:sz w:val="24"/>
+          <w:szCs w:val="24"/>
+          <w:lang w:val="pt-PT"/>
+        </w:rPr>
+      </w:pPr>
+    </w:p>
+    <w:p>
+      <w:pPr>
+        <w:rPr>
+          <w:sz w:val="24"/>
+          <w:szCs w:val="24"/>
+          <w:lang w:val="pt-PT"/>
+        </w:rPr>
+      </w:pPr>
+    </w:p>
+    <w:p>
+      <w:pPr>
+        <w:rPr>
+          <w:sz w:val="24"/>
+          <w:szCs w:val="24"/>
+          <w:lang w:val="pt-PT"/>
+        </w:rPr>
+      </w:pPr>
+    </w:p>
+    <w:p>
+      <w:pPr>
+        <w:rPr>
+          <w:sz w:val="24"/>
+          <w:szCs w:val="24"/>
+          <w:lang w:val="pt-PT"/>
+        </w:rPr>
+      </w:pPr>
+    </w:p>
+    <w:p>
+      <w:pPr>
+        <w:rPr>
+          <w:sz w:val="24"/>
+          <w:szCs w:val="24"/>
+          <w:lang w:val="pt-PT"/>
+        </w:rPr>
+      </w:pPr>
+      <w:r>
+        <w:rPr>
+          <w:sz w:val="24"/>
+          <w:szCs w:val="24"/>
+          <w:lang w:val="pt-PT"/>
+        </w:rPr>
+        <w:br w:type="page"/>
+      </w:r>
+    </w:p>
+    <w:p>
+      <w:pPr>
+        <w:pStyle w:val="Ttulo1"/>
+      </w:pPr>
+      <w:bookmarkStart w:id="15" w:name="_Toc107098970"/>
+      <w:proofErr w:type="spellStart"/>
+      <w:r>
+        <w:lastRenderedPageBreak/>
+        <w:t>Bibliografia</w:t>
+      </w:r>
+      <w:bookmarkEnd w:id="15"/>
+      <w:proofErr w:type="spellEnd"/>
+    </w:p>
+    <w:p>
+      <w:pPr>
+        <w:rPr>
+          <w:sz w:val="24"/>
+          <w:szCs w:val="24"/>
+          <w:lang w:val="pt-PT"/>
+        </w:rPr>
+      </w:pPr>
+    </w:p>
+    <w:p>
+      <w:pPr>
+        <w:rPr>
+          <w:sz w:val="24"/>
+          <w:szCs w:val="24"/>
+          <w:lang w:val="pt-PT"/>
+        </w:rPr>
+      </w:pPr>
+      <w:r>
+        <w:rPr>
+          <w:sz w:val="24"/>
+          <w:szCs w:val="24"/>
+          <w:lang w:val="pt-PT"/>
+        </w:rPr>
+        <w:t xml:space="preserve">Fazer bibliografia automática do </w:t>
+      </w:r>
+      <w:proofErr w:type="spellStart"/>
+      <w:r>
+        <w:rPr>
+          <w:sz w:val="24"/>
+          <w:szCs w:val="24"/>
+          <w:lang w:val="pt-PT"/>
+        </w:rPr>
+        <w:t>word</w:t>
+      </w:r>
+      <w:proofErr w:type="spellEnd"/>
+      <w:r>
+        <w:rPr>
+          <w:sz w:val="24"/>
+          <w:szCs w:val="24"/>
+          <w:lang w:val="pt-PT"/>
+        </w:rPr>
+        <w:t xml:space="preserve">. Colocar todos as </w:t>
+      </w:r>
+      <w:proofErr w:type="gramStart"/>
+      <w:r>
+        <w:rPr>
+          <w:sz w:val="24"/>
+          <w:szCs w:val="24"/>
+          <w:lang w:val="pt-PT"/>
+        </w:rPr>
+        <w:t>referencias</w:t>
+      </w:r>
+      <w:proofErr w:type="gramEnd"/>
+      <w:r>
+        <w:rPr>
+          <w:sz w:val="24"/>
+          <w:szCs w:val="24"/>
+          <w:lang w:val="pt-PT"/>
+        </w:rPr>
+        <w:t xml:space="preserve"> para aqui e depois fazer isso no final</w:t>
+      </w:r>
+    </w:p>
+    <w:p>
+      <w:pPr>
+        <w:rPr>
+          <w:sz w:val="24"/>
+          <w:szCs w:val="24"/>
+          <w:lang w:val="pt-PT"/>
+        </w:rPr>
+      </w:pPr>
+      <w:r>
+        <w:rPr>
+          <w:sz w:val="24"/>
+          <w:szCs w:val="24"/>
+          <w:lang w:val="pt-PT"/>
+        </w:rPr>
+        <w:t xml:space="preserve">Colocar slides </w:t>
+      </w:r>
+      <w:proofErr w:type="gramStart"/>
+      <w:r>
+        <w:rPr>
+          <w:sz w:val="24"/>
+          <w:szCs w:val="24"/>
+          <w:lang w:val="pt-PT"/>
+        </w:rPr>
+        <w:t>da prof</w:t>
+      </w:r>
+      <w:proofErr w:type="gramEnd"/>
+      <w:r>
+        <w:rPr>
+          <w:sz w:val="24"/>
+          <w:szCs w:val="24"/>
+          <w:lang w:val="pt-PT"/>
+        </w:rPr>
         <w:t xml:space="preserve"> </w:t>
       </w:r>
     </w:p>
     <w:p>
       <w:pPr>
-        <w:spacing w:line="276" w:lineRule="auto"/>
-        <w:jc w:val="both"/>
-        <w:rPr>
-          <w:rFonts w:ascii="Garamond" w:eastAsia="Garamond" w:hAnsi="Garamond" w:cs="Garamond"/>
-          <w:lang w:val="en-IN"/>
-        </w:rPr>
-      </w:pPr>
-    </w:p>
-    <w:p>
-      <w:pPr>
-        <w:spacing w:line="276" w:lineRule="auto"/>
-        <w:jc w:val="both"/>
-        <w:rPr>
-          <w:rFonts w:ascii="Garamond" w:eastAsia="Garamond" w:hAnsi="Garamond" w:cs="Garamond"/>
-          <w:lang w:val="en-IN"/>
-        </w:rPr>
-      </w:pPr>
-    </w:p>
-    <w:p>
-      <w:pPr>
-        <w:spacing w:line="276" w:lineRule="auto"/>
-        <w:jc w:val="both"/>
-        <w:rPr>
-          <w:rFonts w:ascii="Garamond" w:eastAsia="Garamond" w:hAnsi="Garamond" w:cs="Garamond"/>
-          <w:lang w:val="en-IN"/>
-        </w:rPr>
-      </w:pPr>
-    </w:p>
-    <w:p>
-      <w:pPr>
-        <w:spacing w:line="276" w:lineRule="auto"/>
-        <w:jc w:val="both"/>
-        <w:rPr>
-          <w:rFonts w:ascii="Garamond" w:eastAsia="Garamond" w:hAnsi="Garamond" w:cs="Garamond"/>
-          <w:lang w:val="en-IN"/>
-        </w:rPr>
-      </w:pPr>
-    </w:p>
-    <w:p/>
-    <w:p>
-      <w:pPr>
-        <w:rPr>
-          <w:rFonts w:ascii="Garamond" w:eastAsia="Garamond" w:hAnsi="Garamond" w:cs="Garamond"/>
-          <w:lang w:val="en-IN"/>
-        </w:rPr>
-      </w:pPr>
-    </w:p>
-    <w:p>
-      <w:pPr>
-        <w:pStyle w:val="Ttulo1"/>
-      </w:pPr>
-      <w:bookmarkStart w:id="5" w:name="_Toc107068606"/>
-      <w:r>
-        <w:t>Forecasting</w:t>
-      </w:r>
-      <w:bookmarkEnd w:id="5"/>
-    </w:p>
-    <w:p>
-      <w:pPr>
-        <w:spacing w:line="276" w:lineRule="auto"/>
-        <w:jc w:val="both"/>
-      </w:pPr>
-    </w:p>
-    <w:p>
-      <w:pPr>
-        <w:spacing w:line="276" w:lineRule="auto"/>
-        <w:jc w:val="both"/>
-      </w:pPr>
-    </w:p>
-    <w:p>
-      <w:pPr>
-        <w:spacing w:line="276" w:lineRule="auto"/>
-        <w:jc w:val="both"/>
-      </w:pPr>
-    </w:p>
-    <w:p>
-      <w:pPr>
-        <w:spacing w:line="276" w:lineRule="auto"/>
-        <w:jc w:val="both"/>
-      </w:pPr>
-    </w:p>
-    <w:p/>
-    <w:p>
-      <w:pPr>
-        <w:pStyle w:val="Ttulo1"/>
-      </w:pPr>
-      <w:bookmarkStart w:id="6" w:name="_Toc107068607"/>
-      <w:r>
-        <w:t>Results discussion/</w:t>
-      </w:r>
-      <w:r>
-        <w:t>C</w:t>
-      </w:r>
-      <w:r>
-        <w:t>onclusions</w:t>
-      </w:r>
-      <w:bookmarkEnd w:id="6"/>
-    </w:p>
-    <w:p>
-      <w:pPr>
-        <w:spacing w:line="276" w:lineRule="auto"/>
-        <w:jc w:val="both"/>
-      </w:pPr>
-    </w:p>
-    <w:p>
-      <w:pPr>
-        <w:spacing w:line="276" w:lineRule="auto"/>
-        <w:jc w:val="both"/>
-      </w:pPr>
-    </w:p>
-    <w:p>
-      <w:pPr>
-        <w:spacing w:line="276" w:lineRule="auto"/>
-        <w:jc w:val="both"/>
-      </w:pPr>
-    </w:p>
-    <w:p>
-      <w:pPr>
-        <w:spacing w:line="276" w:lineRule="auto"/>
-        <w:jc w:val="both"/>
-      </w:pPr>
-    </w:p>
-    <w:p>
-      <w:pPr>
-        <w:spacing w:line="276" w:lineRule="auto"/>
-        <w:jc w:val="both"/>
-      </w:pPr>
-    </w:p>
-    <w:p>
-      <w:pPr>
-        <w:pStyle w:val="Ttulo1"/>
-      </w:pPr>
-      <w:bookmarkStart w:id="7" w:name="_Toc107068608"/>
-      <w:r>
-        <w:t>References</w:t>
-      </w:r>
-      <w:bookmarkEnd w:id="7"/>
-      <w:r>
-        <w:t xml:space="preserve"> </w:t>
-      </w:r>
-    </w:p>
-    <w:p>
-      <w:pPr>
-        <w:spacing w:line="276" w:lineRule="auto"/>
-        <w:jc w:val="both"/>
-      </w:pPr>
-    </w:p>
-    <w:p>
-      <w:pPr>
-        <w:spacing w:line="276" w:lineRule="auto"/>
-        <w:jc w:val="both"/>
-      </w:pPr>
-    </w:p>
-    <w:p>
-      <w:pPr>
-        <w:spacing w:line="276" w:lineRule="auto"/>
-        <w:jc w:val="both"/>
-      </w:pPr>
-    </w:p>
-    <w:p>
-      <w:pPr>
-        <w:spacing w:line="276" w:lineRule="auto"/>
-        <w:jc w:val="both"/>
-      </w:pPr>
-    </w:p>
-    <w:p>
-      <w:pPr>
-        <w:spacing w:line="276" w:lineRule="auto"/>
-        <w:jc w:val="both"/>
+        <w:rPr>
+          <w:sz w:val="24"/>
+          <w:szCs w:val="24"/>
+          <w:lang w:val="pt-PT"/>
+        </w:rPr>
+      </w:pPr>
+    </w:p>
+    <w:p>
+      <w:pPr>
+        <w:rPr>
+          <w:sz w:val="24"/>
+          <w:szCs w:val="24"/>
+          <w:lang w:val="pt-PT"/>
+        </w:rPr>
+      </w:pPr>
+    </w:p>
+    <w:p>
+      <w:pPr>
+        <w:rPr>
+          <w:sz w:val="24"/>
+          <w:szCs w:val="24"/>
+          <w:lang w:val="pt-PT"/>
+        </w:rPr>
+      </w:pPr>
+    </w:p>
+    <w:p>
+      <w:pPr>
+        <w:rPr>
+          <w:sz w:val="24"/>
+          <w:szCs w:val="24"/>
+          <w:lang w:val="pt-PT"/>
+        </w:rPr>
       </w:pPr>
     </w:p>
     <w:sectPr>
       <w:pgSz w:w="12240" w:h="15840"/>
       <w:pgMar w:top="1440" w:right="1440" w:bottom="1440" w:left="1440" w:header="720" w:footer="720" w:gutter="0"/>
+      <w:pgNumType w:start="1"/>
       <w:cols w:space="720"/>
       <w:docGrid w:linePitch="360"/>
     </w:sectPr>
@@ -3207,6 +6033,36 @@
       <w:lang w:val="pt-PT" w:eastAsia="pt-PT"/>
     </w:rPr>
   </w:style>
+  <w:style w:type="paragraph" w:styleId="Legenda">
+    <w:name w:val="caption"/>
+    <w:basedOn w:val="Normal"/>
+    <w:next w:val="Normal"/>
+    <w:uiPriority w:val="35"/>
+    <w:unhideWhenUsed/>
+    <w:qFormat/>
+    <w:rsid w:val="00575463"/>
+    <w:pPr>
+      <w:spacing w:after="200" w:line="240" w:lineRule="auto"/>
+    </w:pPr>
+    <w:rPr>
+      <w:i/>
+      <w:iCs/>
+      <w:color w:val="44546A" w:themeColor="text2"/>
+      <w:sz w:val="18"/>
+      <w:szCs w:val="18"/>
+    </w:rPr>
+  </w:style>
+  <w:style w:type="paragraph" w:styleId="ndicedeilustraes">
+    <w:name w:val="table of figures"/>
+    <w:basedOn w:val="Normal"/>
+    <w:next w:val="Normal"/>
+    <w:uiPriority w:val="99"/>
+    <w:unhideWhenUsed/>
+    <w:rsid w:val="003F4133"/>
+    <w:pPr>
+      <w:spacing w:after="0"/>
+    </w:pPr>
+  </w:style>
 </w:styles>
 </file>
 

</xml_diff>